<commit_message>
update graficos e texto
</commit_message>
<xml_diff>
--- a/TCC_2_Felipe_Augusto_Silva_Marques.docx
+++ b/TCC_2_Felipe_Augusto_Silva_Marques.docx
@@ -8745,395 +8745,566 @@
                 <w:sz w:val="22"/>
                 <w:szCs w:val="22"/>
               </w:rPr>
-              <w:t>0,3</w:t>
-            </w:r>
-            <w:r>
+              <w:t>0,39</w:t>
+            </w:r>
+          </w:p>
+        </w:tc>
+        <w:tc>
+          <w:tcPr>
+            <w:tcW w:w="839" w:type="dxa"/>
+          </w:tcPr>
+          <w:p>
+            <w:pPr>
+              <w:rPr>
+                <w:sz w:val="20"/>
+                <w:szCs w:val="20"/>
+              </w:rPr>
+            </w:pPr>
+            <w:r>
+              <w:rPr>
+                <w:sz w:val="20"/>
+                <w:szCs w:val="20"/>
+              </w:rPr>
+              <w:t>0,26</w:t>
+            </w:r>
+          </w:p>
+        </w:tc>
+        <w:tc>
+          <w:tcPr>
+            <w:tcW w:w="981" w:type="dxa"/>
+          </w:tcPr>
+          <w:p>
+            <w:pPr>
+              <w:rPr>
+                <w:sz w:val="20"/>
+                <w:szCs w:val="20"/>
+              </w:rPr>
+            </w:pPr>
+            <w:r>
+              <w:rPr>
+                <w:sz w:val="20"/>
+                <w:szCs w:val="20"/>
+              </w:rPr>
+              <w:t>0,42</w:t>
+            </w:r>
+          </w:p>
+        </w:tc>
+        <w:tc>
+          <w:tcPr>
+            <w:tcW w:w="981" w:type="dxa"/>
+          </w:tcPr>
+          <w:p>
+            <w:pPr>
+              <w:rPr>
+                <w:sz w:val="20"/>
+                <w:szCs w:val="20"/>
+              </w:rPr>
+            </w:pPr>
+            <w:r>
+              <w:rPr>
+                <w:sz w:val="20"/>
+                <w:szCs w:val="20"/>
+              </w:rPr>
+              <w:t>0,26</w:t>
+            </w:r>
+          </w:p>
+        </w:tc>
+        <w:tc>
+          <w:tcPr>
+            <w:tcW w:w="808" w:type="dxa"/>
+            <w:gridSpan w:val="2"/>
+          </w:tcPr>
+          <w:p>
+            <w:pPr>
+              <w:rPr>
+                <w:sz w:val="20"/>
+                <w:szCs w:val="20"/>
+              </w:rPr>
+            </w:pPr>
+            <w:r>
+              <w:rPr>
+                <w:sz w:val="20"/>
+                <w:szCs w:val="20"/>
+              </w:rPr>
+              <w:t>0,57</w:t>
+            </w:r>
+          </w:p>
+        </w:tc>
+        <w:tc>
+          <w:tcPr>
+            <w:tcW w:w="808" w:type="dxa"/>
+          </w:tcPr>
+          <w:p>
+            <w:pPr>
+              <w:rPr>
+                <w:sz w:val="20"/>
+                <w:szCs w:val="20"/>
+              </w:rPr>
+            </w:pPr>
+            <w:r>
+              <w:rPr>
+                <w:sz w:val="20"/>
+                <w:szCs w:val="20"/>
+              </w:rPr>
+              <w:t>0,35</w:t>
+            </w:r>
+          </w:p>
+        </w:tc>
+        <w:tc>
+          <w:tcPr>
+            <w:tcW w:w="967" w:type="dxa"/>
+          </w:tcPr>
+          <w:p>
+            <w:pPr>
+              <w:rPr>
+                <w:sz w:val="20"/>
+                <w:szCs w:val="20"/>
+              </w:rPr>
+            </w:pPr>
+            <w:r>
+              <w:rPr>
+                <w:sz w:val="20"/>
+                <w:szCs w:val="20"/>
+              </w:rPr>
+              <w:t>0,45</w:t>
+            </w:r>
+          </w:p>
+        </w:tc>
+        <w:tc>
+          <w:tcPr>
+            <w:tcW w:w="967" w:type="dxa"/>
+          </w:tcPr>
+          <w:p>
+            <w:pPr>
+              <w:rPr>
+                <w:sz w:val="20"/>
+                <w:szCs w:val="20"/>
+              </w:rPr>
+            </w:pPr>
+            <w:r>
+              <w:rPr>
+                <w:sz w:val="20"/>
+                <w:szCs w:val="20"/>
+              </w:rPr>
+              <w:t>0,27</w:t>
+            </w:r>
+          </w:p>
+        </w:tc>
+      </w:tr>
+      <w:tr>
+        <w:tc>
+          <w:tcPr>
+            <w:tcW w:w="1937" w:type="dxa"/>
+          </w:tcPr>
+          <w:p>
+            <w:pPr>
+              <w:rPr>
+                <w:color w:val="000000"/>
+                <w:sz w:val="20"/>
+                <w:szCs w:val="20"/>
+              </w:rPr>
+            </w:pPr>
+            <w:r>
+              <w:rPr>
+                <w:color w:val="000000"/>
+                <w:sz w:val="20"/>
+                <w:szCs w:val="20"/>
+              </w:rPr>
+              <w:t>L(J)</w:t>
+            </w:r>
+          </w:p>
+        </w:tc>
+        <w:tc>
+          <w:tcPr>
+            <w:tcW w:w="779" w:type="dxa"/>
+          </w:tcPr>
+          <w:p>
+            <w:pPr>
               <w:rPr>
                 <w:rFonts w:ascii="Calibri" w:hAnsi="Calibri" w:cs="Calibri"/>
                 <w:color w:val="000000"/>
                 <w:sz w:val="22"/>
                 <w:szCs w:val="22"/>
               </w:rPr>
-              <w:t>9</w:t>
-            </w:r>
-          </w:p>
-        </w:tc>
-        <w:tc>
-          <w:tcPr>
-            <w:tcW w:w="839" w:type="dxa"/>
-          </w:tcPr>
-          <w:p>
-            <w:pPr>
-              <w:rPr>
-                <w:sz w:val="20"/>
-                <w:szCs w:val="20"/>
-              </w:rPr>
-            </w:pPr>
-            <w:r>
-              <w:rPr>
-                <w:sz w:val="20"/>
-                <w:szCs w:val="20"/>
-              </w:rPr>
-              <w:t>0,26</w:t>
-            </w:r>
-          </w:p>
-        </w:tc>
-        <w:tc>
-          <w:tcPr>
-            <w:tcW w:w="981" w:type="dxa"/>
-          </w:tcPr>
-          <w:p>
-            <w:pPr>
-              <w:rPr>
-                <w:sz w:val="20"/>
-                <w:szCs w:val="20"/>
-              </w:rPr>
-            </w:pPr>
-            <w:r>
-              <w:rPr>
-                <w:sz w:val="20"/>
-                <w:szCs w:val="20"/>
-              </w:rPr>
-              <w:t>0,42</w:t>
-            </w:r>
-          </w:p>
-        </w:tc>
-        <w:tc>
-          <w:tcPr>
-            <w:tcW w:w="981" w:type="dxa"/>
-          </w:tcPr>
-          <w:p>
-            <w:pPr>
-              <w:rPr>
-                <w:sz w:val="20"/>
-                <w:szCs w:val="20"/>
-              </w:rPr>
-            </w:pPr>
-            <w:r>
-              <w:rPr>
-                <w:sz w:val="20"/>
-                <w:szCs w:val="20"/>
-              </w:rPr>
-              <w:t>0,26</w:t>
-            </w:r>
-          </w:p>
-        </w:tc>
-        <w:tc>
-          <w:tcPr>
-            <w:tcW w:w="808" w:type="dxa"/>
-            <w:gridSpan w:val="2"/>
-          </w:tcPr>
-          <w:p>
-            <w:pPr>
-              <w:rPr>
-                <w:sz w:val="20"/>
-                <w:szCs w:val="20"/>
-              </w:rPr>
-            </w:pPr>
-            <w:r>
-              <w:rPr>
-                <w:sz w:val="20"/>
-                <w:szCs w:val="20"/>
-              </w:rPr>
-              <w:t>0,57</w:t>
-            </w:r>
-          </w:p>
-        </w:tc>
-        <w:tc>
-          <w:tcPr>
-            <w:tcW w:w="808" w:type="dxa"/>
-          </w:tcPr>
-          <w:p>
-            <w:pPr>
-              <w:rPr>
-                <w:sz w:val="20"/>
-                <w:szCs w:val="20"/>
-              </w:rPr>
-            </w:pPr>
-            <w:r>
-              <w:rPr>
-                <w:sz w:val="20"/>
-                <w:szCs w:val="20"/>
-              </w:rPr>
-              <w:t>0,35</w:t>
-            </w:r>
-          </w:p>
-        </w:tc>
-        <w:tc>
-          <w:tcPr>
-            <w:tcW w:w="967" w:type="dxa"/>
-          </w:tcPr>
-          <w:p>
-            <w:pPr>
-              <w:rPr>
-                <w:sz w:val="20"/>
-                <w:szCs w:val="20"/>
-              </w:rPr>
-            </w:pPr>
-            <w:r>
-              <w:rPr>
-                <w:sz w:val="20"/>
-                <w:szCs w:val="20"/>
-              </w:rPr>
-              <w:t>0,45</w:t>
-            </w:r>
-          </w:p>
-        </w:tc>
-        <w:tc>
-          <w:tcPr>
-            <w:tcW w:w="967" w:type="dxa"/>
-          </w:tcPr>
-          <w:p>
-            <w:pPr>
-              <w:rPr>
-                <w:sz w:val="20"/>
-                <w:szCs w:val="20"/>
-              </w:rPr>
-            </w:pPr>
-            <w:r>
-              <w:rPr>
-                <w:sz w:val="20"/>
-                <w:szCs w:val="20"/>
-              </w:rPr>
-              <w:t>0,27</w:t>
-            </w:r>
-          </w:p>
-        </w:tc>
-      </w:tr>
-      <w:tr>
-        <w:tc>
-          <w:tcPr>
-            <w:tcW w:w="1937" w:type="dxa"/>
-          </w:tcPr>
-          <w:p>
-            <w:pPr>
-              <w:rPr>
-                <w:color w:val="000000"/>
-                <w:sz w:val="20"/>
-                <w:szCs w:val="20"/>
-              </w:rPr>
-            </w:pPr>
-            <w:r>
-              <w:rPr>
-                <w:color w:val="000000"/>
-                <w:sz w:val="20"/>
-                <w:szCs w:val="20"/>
-              </w:rPr>
-              <w:t>L(J)</w:t>
-            </w:r>
-          </w:p>
-        </w:tc>
-        <w:tc>
-          <w:tcPr>
-            <w:tcW w:w="779" w:type="dxa"/>
-          </w:tcPr>
-          <w:p>
-            <w:pPr>
+            </w:pPr>
+            <w:r>
               <w:rPr>
                 <w:rFonts w:ascii="Calibri" w:hAnsi="Calibri" w:cs="Calibri"/>
                 <w:color w:val="000000"/>
                 <w:sz w:val="22"/>
                 <w:szCs w:val="22"/>
               </w:rPr>
-            </w:pPr>
-            <w:r>
+              <w:t>0,62</w:t>
+            </w:r>
+          </w:p>
+        </w:tc>
+        <w:tc>
+          <w:tcPr>
+            <w:tcW w:w="839" w:type="dxa"/>
+          </w:tcPr>
+          <w:p>
+            <w:pPr>
+              <w:rPr>
+                <w:sz w:val="20"/>
+                <w:szCs w:val="20"/>
+              </w:rPr>
+            </w:pPr>
+            <w:r>
+              <w:rPr>
+                <w:sz w:val="20"/>
+                <w:szCs w:val="20"/>
+              </w:rPr>
+              <w:t>0,22</w:t>
+            </w:r>
+          </w:p>
+        </w:tc>
+        <w:tc>
+          <w:tcPr>
+            <w:tcW w:w="981" w:type="dxa"/>
+          </w:tcPr>
+          <w:p>
+            <w:pPr>
+              <w:rPr>
+                <w:sz w:val="20"/>
+                <w:szCs w:val="20"/>
+              </w:rPr>
+            </w:pPr>
+            <w:r>
+              <w:rPr>
+                <w:sz w:val="20"/>
+                <w:szCs w:val="20"/>
+              </w:rPr>
+              <w:t>0,49</w:t>
+            </w:r>
+          </w:p>
+        </w:tc>
+        <w:tc>
+          <w:tcPr>
+            <w:tcW w:w="981" w:type="dxa"/>
+          </w:tcPr>
+          <w:p>
+            <w:pPr>
+              <w:rPr>
+                <w:sz w:val="20"/>
+                <w:szCs w:val="20"/>
+              </w:rPr>
+            </w:pPr>
+            <w:r>
+              <w:rPr>
+                <w:sz w:val="20"/>
+                <w:szCs w:val="20"/>
+              </w:rPr>
+              <w:t>0,26</w:t>
+            </w:r>
+          </w:p>
+        </w:tc>
+        <w:tc>
+          <w:tcPr>
+            <w:tcW w:w="808" w:type="dxa"/>
+            <w:gridSpan w:val="2"/>
+          </w:tcPr>
+          <w:p>
+            <w:pPr>
+              <w:rPr>
+                <w:sz w:val="20"/>
+                <w:szCs w:val="20"/>
+              </w:rPr>
+            </w:pPr>
+            <w:r>
+              <w:rPr>
+                <w:sz w:val="20"/>
+                <w:szCs w:val="20"/>
+              </w:rPr>
+              <w:t>0,56</w:t>
+            </w:r>
+          </w:p>
+        </w:tc>
+        <w:tc>
+          <w:tcPr>
+            <w:tcW w:w="808" w:type="dxa"/>
+          </w:tcPr>
+          <w:p>
+            <w:pPr>
+              <w:rPr>
+                <w:sz w:val="20"/>
+                <w:szCs w:val="20"/>
+              </w:rPr>
+            </w:pPr>
+            <w:r>
+              <w:rPr>
+                <w:sz w:val="20"/>
+                <w:szCs w:val="20"/>
+              </w:rPr>
+              <w:t>0,37</w:t>
+            </w:r>
+          </w:p>
+        </w:tc>
+        <w:tc>
+          <w:tcPr>
+            <w:tcW w:w="967" w:type="dxa"/>
+          </w:tcPr>
+          <w:p>
+            <w:pPr>
+              <w:rPr>
+                <w:sz w:val="20"/>
+                <w:szCs w:val="20"/>
+              </w:rPr>
+            </w:pPr>
+            <w:r>
+              <w:rPr>
+                <w:sz w:val="20"/>
+                <w:szCs w:val="20"/>
+              </w:rPr>
+              <w:t>0,50</w:t>
+            </w:r>
+          </w:p>
+        </w:tc>
+        <w:tc>
+          <w:tcPr>
+            <w:tcW w:w="967" w:type="dxa"/>
+          </w:tcPr>
+          <w:p>
+            <w:pPr>
+              <w:rPr>
+                <w:sz w:val="20"/>
+                <w:szCs w:val="20"/>
+              </w:rPr>
+            </w:pPr>
+            <w:r>
+              <w:rPr>
+                <w:sz w:val="20"/>
+                <w:szCs w:val="20"/>
+              </w:rPr>
+              <w:t>0,31</w:t>
+            </w:r>
+          </w:p>
+        </w:tc>
+      </w:tr>
+      <w:tr>
+        <w:tc>
+          <w:tcPr>
+            <w:tcW w:w="1937" w:type="dxa"/>
+          </w:tcPr>
+          <w:p>
+            <w:pPr>
+              <w:rPr>
+                <w:color w:val="000000"/>
+                <w:sz w:val="20"/>
+                <w:szCs w:val="20"/>
+              </w:rPr>
+            </w:pPr>
+            <w:r>
+              <w:rPr>
+                <w:color w:val="000000"/>
+                <w:sz w:val="20"/>
+                <w:szCs w:val="20"/>
+              </w:rPr>
+              <w:t>L(KT)</w:t>
+            </w:r>
+          </w:p>
+        </w:tc>
+        <w:tc>
+          <w:tcPr>
+            <w:tcW w:w="779" w:type="dxa"/>
+          </w:tcPr>
+          <w:p>
+            <w:pPr>
               <w:rPr>
                 <w:rFonts w:ascii="Calibri" w:hAnsi="Calibri" w:cs="Calibri"/>
                 <w:color w:val="000000"/>
                 <w:sz w:val="22"/>
                 <w:szCs w:val="22"/>
               </w:rPr>
-              <w:t>0,62</w:t>
-            </w:r>
-          </w:p>
-        </w:tc>
-        <w:tc>
-          <w:tcPr>
-            <w:tcW w:w="839" w:type="dxa"/>
-          </w:tcPr>
-          <w:p>
-            <w:pPr>
-              <w:rPr>
-                <w:sz w:val="20"/>
-                <w:szCs w:val="20"/>
-              </w:rPr>
-            </w:pPr>
-            <w:r>
-              <w:rPr>
-                <w:sz w:val="20"/>
-                <w:szCs w:val="20"/>
-              </w:rPr>
-              <w:t>0,22</w:t>
-            </w:r>
-          </w:p>
-        </w:tc>
-        <w:tc>
-          <w:tcPr>
-            <w:tcW w:w="981" w:type="dxa"/>
-          </w:tcPr>
-          <w:p>
-            <w:pPr>
-              <w:rPr>
-                <w:sz w:val="20"/>
-                <w:szCs w:val="20"/>
-              </w:rPr>
-            </w:pPr>
-            <w:r>
-              <w:rPr>
-                <w:sz w:val="20"/>
-                <w:szCs w:val="20"/>
-              </w:rPr>
-              <w:t>0,49</w:t>
-            </w:r>
-          </w:p>
-        </w:tc>
-        <w:tc>
-          <w:tcPr>
-            <w:tcW w:w="981" w:type="dxa"/>
-          </w:tcPr>
-          <w:p>
-            <w:pPr>
-              <w:rPr>
-                <w:sz w:val="20"/>
-                <w:szCs w:val="20"/>
-              </w:rPr>
-            </w:pPr>
-            <w:r>
-              <w:rPr>
-                <w:sz w:val="20"/>
-                <w:szCs w:val="20"/>
-              </w:rPr>
-              <w:t>0,26</w:t>
-            </w:r>
-          </w:p>
-        </w:tc>
-        <w:tc>
-          <w:tcPr>
-            <w:tcW w:w="808" w:type="dxa"/>
-            <w:gridSpan w:val="2"/>
-          </w:tcPr>
-          <w:p>
-            <w:pPr>
-              <w:rPr>
-                <w:sz w:val="20"/>
-                <w:szCs w:val="20"/>
-              </w:rPr>
-            </w:pPr>
-            <w:r>
-              <w:rPr>
-                <w:sz w:val="20"/>
-                <w:szCs w:val="20"/>
-              </w:rPr>
-              <w:t>0,56</w:t>
-            </w:r>
-          </w:p>
-        </w:tc>
-        <w:tc>
-          <w:tcPr>
-            <w:tcW w:w="808" w:type="dxa"/>
-          </w:tcPr>
-          <w:p>
-            <w:pPr>
-              <w:rPr>
-                <w:sz w:val="20"/>
-                <w:szCs w:val="20"/>
-              </w:rPr>
-            </w:pPr>
-            <w:r>
-              <w:rPr>
-                <w:sz w:val="20"/>
-                <w:szCs w:val="20"/>
-              </w:rPr>
-              <w:t>0,37</w:t>
-            </w:r>
-          </w:p>
-        </w:tc>
-        <w:tc>
-          <w:tcPr>
-            <w:tcW w:w="967" w:type="dxa"/>
-          </w:tcPr>
-          <w:p>
-            <w:pPr>
-              <w:rPr>
-                <w:sz w:val="20"/>
-                <w:szCs w:val="20"/>
-              </w:rPr>
-            </w:pPr>
-            <w:r>
-              <w:rPr>
-                <w:sz w:val="20"/>
-                <w:szCs w:val="20"/>
-              </w:rPr>
-              <w:t>0,50</w:t>
-            </w:r>
-          </w:p>
-        </w:tc>
-        <w:tc>
-          <w:tcPr>
-            <w:tcW w:w="967" w:type="dxa"/>
-          </w:tcPr>
-          <w:p>
-            <w:pPr>
-              <w:rPr>
-                <w:sz w:val="20"/>
-                <w:szCs w:val="20"/>
-              </w:rPr>
-            </w:pPr>
-            <w:r>
-              <w:rPr>
-                <w:sz w:val="20"/>
-                <w:szCs w:val="20"/>
-              </w:rPr>
-              <w:t>0,31</w:t>
-            </w:r>
-          </w:p>
-        </w:tc>
-      </w:tr>
-      <w:tr>
-        <w:tc>
-          <w:tcPr>
-            <w:tcW w:w="1937" w:type="dxa"/>
-          </w:tcPr>
-          <w:p>
-            <w:pPr>
-              <w:rPr>
-                <w:color w:val="000000"/>
-                <w:sz w:val="20"/>
-                <w:szCs w:val="20"/>
-              </w:rPr>
-            </w:pPr>
-            <w:r>
-              <w:rPr>
-                <w:color w:val="000000"/>
-                <w:sz w:val="20"/>
-                <w:szCs w:val="20"/>
-              </w:rPr>
-              <w:t>L(KT)</w:t>
-            </w:r>
-          </w:p>
-        </w:tc>
-        <w:tc>
-          <w:tcPr>
-            <w:tcW w:w="779" w:type="dxa"/>
-          </w:tcPr>
-          <w:p>
-            <w:pPr>
+            </w:pPr>
+            <w:r>
               <w:rPr>
                 <w:rFonts w:ascii="Calibri" w:hAnsi="Calibri" w:cs="Calibri"/>
                 <w:color w:val="000000"/>
                 <w:sz w:val="22"/>
                 <w:szCs w:val="22"/>
               </w:rPr>
-            </w:pPr>
-            <w:r>
+              <w:t>0,24</w:t>
+            </w:r>
+          </w:p>
+        </w:tc>
+        <w:tc>
+          <w:tcPr>
+            <w:tcW w:w="839" w:type="dxa"/>
+          </w:tcPr>
+          <w:p>
+            <w:pPr>
+              <w:rPr>
+                <w:sz w:val="20"/>
+                <w:szCs w:val="20"/>
+              </w:rPr>
+            </w:pPr>
+            <w:r>
+              <w:rPr>
+                <w:sz w:val="20"/>
+                <w:szCs w:val="20"/>
+              </w:rPr>
+              <w:t>0,23</w:t>
+            </w:r>
+          </w:p>
+        </w:tc>
+        <w:tc>
+          <w:tcPr>
+            <w:tcW w:w="981" w:type="dxa"/>
+          </w:tcPr>
+          <w:p>
+            <w:pPr>
+              <w:rPr>
+                <w:sz w:val="20"/>
+                <w:szCs w:val="20"/>
+              </w:rPr>
+            </w:pPr>
+            <w:r>
+              <w:rPr>
+                <w:sz w:val="20"/>
+                <w:szCs w:val="20"/>
+              </w:rPr>
+              <w:t>0,40</w:t>
+            </w:r>
+          </w:p>
+        </w:tc>
+        <w:tc>
+          <w:tcPr>
+            <w:tcW w:w="981" w:type="dxa"/>
+          </w:tcPr>
+          <w:p>
+            <w:pPr>
+              <w:rPr>
+                <w:sz w:val="20"/>
+                <w:szCs w:val="20"/>
+              </w:rPr>
+            </w:pPr>
+            <w:r>
+              <w:rPr>
+                <w:sz w:val="20"/>
+                <w:szCs w:val="20"/>
+              </w:rPr>
+              <w:t>0,27</w:t>
+            </w:r>
+          </w:p>
+        </w:tc>
+        <w:tc>
+          <w:tcPr>
+            <w:tcW w:w="808" w:type="dxa"/>
+            <w:gridSpan w:val="2"/>
+          </w:tcPr>
+          <w:p>
+            <w:pPr>
+              <w:rPr>
+                <w:sz w:val="20"/>
+                <w:szCs w:val="20"/>
+              </w:rPr>
+            </w:pPr>
+            <w:r>
+              <w:rPr>
+                <w:sz w:val="20"/>
+                <w:szCs w:val="20"/>
+              </w:rPr>
+              <w:t>0,22</w:t>
+            </w:r>
+          </w:p>
+        </w:tc>
+        <w:tc>
+          <w:tcPr>
+            <w:tcW w:w="808" w:type="dxa"/>
+          </w:tcPr>
+          <w:p>
+            <w:pPr>
+              <w:rPr>
+                <w:sz w:val="20"/>
+                <w:szCs w:val="20"/>
+              </w:rPr>
+            </w:pPr>
+            <w:r>
+              <w:rPr>
+                <w:sz w:val="20"/>
+                <w:szCs w:val="20"/>
+              </w:rPr>
+              <w:t>0,24</w:t>
+            </w:r>
+          </w:p>
+        </w:tc>
+        <w:tc>
+          <w:tcPr>
+            <w:tcW w:w="967" w:type="dxa"/>
+          </w:tcPr>
+          <w:p>
+            <w:pPr>
+              <w:rPr>
+                <w:sz w:val="20"/>
+                <w:szCs w:val="20"/>
+              </w:rPr>
+            </w:pPr>
+            <w:r>
+              <w:rPr>
+                <w:sz w:val="20"/>
+                <w:szCs w:val="20"/>
+              </w:rPr>
+              <w:t>0,26</w:t>
+            </w:r>
+          </w:p>
+        </w:tc>
+        <w:tc>
+          <w:tcPr>
+            <w:tcW w:w="967" w:type="dxa"/>
+          </w:tcPr>
+          <w:p>
+            <w:pPr>
+              <w:rPr>
+                <w:sz w:val="20"/>
+                <w:szCs w:val="20"/>
+              </w:rPr>
+            </w:pPr>
+            <w:r>
+              <w:rPr>
+                <w:sz w:val="20"/>
+                <w:szCs w:val="20"/>
+              </w:rPr>
+              <w:t>0,22</w:t>
+            </w:r>
+          </w:p>
+        </w:tc>
+      </w:tr>
+      <w:tr>
+        <w:tc>
+          <w:tcPr>
+            <w:tcW w:w="1937" w:type="dxa"/>
+          </w:tcPr>
+          <w:p>
+            <w:pPr>
+              <w:rPr>
+                <w:color w:val="000000"/>
+                <w:sz w:val="20"/>
+                <w:szCs w:val="20"/>
+              </w:rPr>
+            </w:pPr>
+            <w:r>
+              <w:rPr>
+                <w:color w:val="000000"/>
+                <w:sz w:val="20"/>
+                <w:szCs w:val="20"/>
+              </w:rPr>
+              <w:t>L(XML)</w:t>
+            </w:r>
+          </w:p>
+        </w:tc>
+        <w:tc>
+          <w:tcPr>
+            <w:tcW w:w="779" w:type="dxa"/>
+          </w:tcPr>
+          <w:p>
+            <w:pPr>
               <w:rPr>
                 <w:rFonts w:ascii="Calibri" w:hAnsi="Calibri" w:cs="Calibri"/>
                 <w:color w:val="000000"/>
                 <w:sz w:val="22"/>
                 <w:szCs w:val="22"/>
               </w:rPr>
-              <w:t>0,2</w:t>
-            </w:r>
+            </w:pPr>
             <w:r>
               <w:rPr>
                 <w:rFonts w:ascii="Calibri" w:hAnsi="Calibri" w:cs="Calibri"/>
@@ -9141,7 +9312,7 @@
                 <w:sz w:val="22"/>
                 <w:szCs w:val="22"/>
               </w:rPr>
-              <w:t>4</w:t>
+              <w:t>0,47</w:t>
             </w:r>
           </w:p>
         </w:tc>
@@ -9161,7 +9332,7 @@
                 <w:sz w:val="20"/>
                 <w:szCs w:val="20"/>
               </w:rPr>
-              <w:t>0,23</w:t>
+              <w:t>0,25</w:t>
             </w:r>
           </w:p>
         </w:tc>
@@ -9181,7 +9352,7 @@
                 <w:sz w:val="20"/>
                 <w:szCs w:val="20"/>
               </w:rPr>
-              <w:t>0,40</w:t>
+              <w:t>0,34</w:t>
             </w:r>
           </w:p>
         </w:tc>
@@ -9201,7 +9372,7 @@
                 <w:sz w:val="20"/>
                 <w:szCs w:val="20"/>
               </w:rPr>
-              <w:t>0,27</w:t>
+              <w:t>0,30</w:t>
             </w:r>
           </w:p>
         </w:tc>
@@ -9222,7 +9393,7 @@
                 <w:sz w:val="20"/>
                 <w:szCs w:val="20"/>
               </w:rPr>
-              <w:t>0,22</w:t>
+              <w:t>0,56</w:t>
             </w:r>
           </w:p>
         </w:tc>
@@ -9242,7 +9413,7 @@
                 <w:sz w:val="20"/>
                 <w:szCs w:val="20"/>
               </w:rPr>
-              <w:t>0,24</w:t>
+              <w:t>0,36</w:t>
             </w:r>
           </w:p>
         </w:tc>
@@ -9262,7 +9433,7 @@
                 <w:sz w:val="20"/>
                 <w:szCs w:val="20"/>
               </w:rPr>
-              <w:t>0,26</w:t>
+              <w:t>0,41</w:t>
             </w:r>
           </w:p>
         </w:tc>
@@ -9282,7 +9453,7 @@
                 <w:sz w:val="20"/>
                 <w:szCs w:val="20"/>
               </w:rPr>
-              <w:t>0,22</w:t>
+              <w:t>0,30</w:t>
             </w:r>
           </w:p>
         </w:tc>
@@ -9306,7 +9477,7 @@
                 <w:sz w:val="20"/>
                 <w:szCs w:val="20"/>
               </w:rPr>
-              <w:t>L(XML)</w:t>
+              <w:t>LOC</w:t>
             </w:r>
           </w:p>
         </w:tc>
@@ -9330,7 +9501,7 @@
                 <w:sz w:val="22"/>
                 <w:szCs w:val="22"/>
               </w:rPr>
-              <w:t>0,47</w:t>
+              <w:t>0,58</w:t>
             </w:r>
           </w:p>
         </w:tc>
@@ -9350,7 +9521,7 @@
                 <w:sz w:val="20"/>
                 <w:szCs w:val="20"/>
               </w:rPr>
-              <w:t>0,25</w:t>
+              <w:t>0,24</w:t>
             </w:r>
           </w:p>
         </w:tc>
@@ -9370,7 +9541,7 @@
                 <w:sz w:val="20"/>
                 <w:szCs w:val="20"/>
               </w:rPr>
-              <w:t>0,34</w:t>
+              <w:t>0,38</w:t>
             </w:r>
           </w:p>
         </w:tc>
@@ -9411,7 +9582,7 @@
                 <w:sz w:val="20"/>
                 <w:szCs w:val="20"/>
               </w:rPr>
-              <w:t>0,56</w:t>
+              <w:t>0,58</w:t>
             </w:r>
           </w:p>
         </w:tc>
@@ -9431,7 +9602,7 @@
                 <w:sz w:val="20"/>
                 <w:szCs w:val="20"/>
               </w:rPr>
-              <w:t>0,36</w:t>
+              <w:t>0,35</w:t>
             </w:r>
           </w:p>
         </w:tc>
@@ -9451,7 +9622,7 @@
                 <w:sz w:val="20"/>
                 <w:szCs w:val="20"/>
               </w:rPr>
-              <w:t>0,41</w:t>
+              <w:t>0,47</w:t>
             </w:r>
           </w:p>
         </w:tc>
@@ -9471,7 +9642,7 @@
                 <w:sz w:val="20"/>
                 <w:szCs w:val="20"/>
               </w:rPr>
-              <w:t>0,30</w:t>
+              <w:t>0,31</w:t>
             </w:r>
           </w:p>
         </w:tc>
@@ -9495,7 +9666,7 @@
                 <w:sz w:val="20"/>
                 <w:szCs w:val="20"/>
               </w:rPr>
-              <w:t>LOC</w:t>
+              <w:t>AHF (%)</w:t>
             </w:r>
           </w:p>
         </w:tc>
@@ -9519,7 +9690,7 @@
                 <w:sz w:val="22"/>
                 <w:szCs w:val="22"/>
               </w:rPr>
-              <w:t>0,58</w:t>
+              <w:t>0,27</w:t>
             </w:r>
           </w:p>
         </w:tc>
@@ -9539,7 +9710,7 @@
                 <w:sz w:val="20"/>
                 <w:szCs w:val="20"/>
               </w:rPr>
-              <w:t>0,24</w:t>
+              <w:t>0,27</w:t>
             </w:r>
           </w:p>
         </w:tc>
@@ -9579,7 +9750,7 @@
                 <w:sz w:val="20"/>
                 <w:szCs w:val="20"/>
               </w:rPr>
-              <w:t>0,30</w:t>
+              <w:t>0,25</w:t>
             </w:r>
           </w:p>
         </w:tc>
@@ -9600,7 +9771,7 @@
                 <w:sz w:val="20"/>
                 <w:szCs w:val="20"/>
               </w:rPr>
-              <w:t>0,58</w:t>
+              <w:t>0,32</w:t>
             </w:r>
           </w:p>
         </w:tc>
@@ -9620,7 +9791,7 @@
                 <w:sz w:val="20"/>
                 <w:szCs w:val="20"/>
               </w:rPr>
-              <w:t>0,35</w:t>
+              <w:t>0,23</w:t>
             </w:r>
           </w:p>
         </w:tc>
@@ -9640,7 +9811,7 @@
                 <w:sz w:val="20"/>
                 <w:szCs w:val="20"/>
               </w:rPr>
-              <w:t>0,47</w:t>
+              <w:t>0,21</w:t>
             </w:r>
           </w:p>
         </w:tc>
@@ -9660,7 +9831,7 @@
                 <w:sz w:val="20"/>
                 <w:szCs w:val="20"/>
               </w:rPr>
-              <w:t>0,31</w:t>
+              <w:t>0,26</w:t>
             </w:r>
           </w:p>
         </w:tc>
@@ -9684,7 +9855,7 @@
                 <w:sz w:val="20"/>
                 <w:szCs w:val="20"/>
               </w:rPr>
-              <w:t>AHF (%)</w:t>
+              <w:t>AIF (%)</w:t>
             </w:r>
           </w:p>
         </w:tc>
@@ -9708,206 +9879,377 @@
                 <w:sz w:val="22"/>
                 <w:szCs w:val="22"/>
               </w:rPr>
-              <w:t>0,2</w:t>
-            </w:r>
-            <w:r>
+              <w:t>0,59</w:t>
+            </w:r>
+          </w:p>
+        </w:tc>
+        <w:tc>
+          <w:tcPr>
+            <w:tcW w:w="839" w:type="dxa"/>
+          </w:tcPr>
+          <w:p>
+            <w:pPr>
+              <w:rPr>
+                <w:sz w:val="20"/>
+                <w:szCs w:val="20"/>
+              </w:rPr>
+            </w:pPr>
+            <w:r>
+              <w:rPr>
+                <w:sz w:val="20"/>
+                <w:szCs w:val="20"/>
+              </w:rPr>
+              <w:t>0,28</w:t>
+            </w:r>
+          </w:p>
+        </w:tc>
+        <w:tc>
+          <w:tcPr>
+            <w:tcW w:w="981" w:type="dxa"/>
+          </w:tcPr>
+          <w:p>
+            <w:pPr>
+              <w:rPr>
+                <w:sz w:val="20"/>
+                <w:szCs w:val="20"/>
+              </w:rPr>
+            </w:pPr>
+            <w:r>
+              <w:rPr>
+                <w:sz w:val="20"/>
+                <w:szCs w:val="20"/>
+              </w:rPr>
+              <w:t>0,49</w:t>
+            </w:r>
+          </w:p>
+        </w:tc>
+        <w:tc>
+          <w:tcPr>
+            <w:tcW w:w="981" w:type="dxa"/>
+          </w:tcPr>
+          <w:p>
+            <w:pPr>
+              <w:rPr>
+                <w:sz w:val="20"/>
+                <w:szCs w:val="20"/>
+              </w:rPr>
+            </w:pPr>
+            <w:r>
+              <w:rPr>
+                <w:sz w:val="20"/>
+                <w:szCs w:val="20"/>
+              </w:rPr>
+              <w:t>0,22</w:t>
+            </w:r>
+          </w:p>
+        </w:tc>
+        <w:tc>
+          <w:tcPr>
+            <w:tcW w:w="808" w:type="dxa"/>
+            <w:gridSpan w:val="2"/>
+          </w:tcPr>
+          <w:p>
+            <w:pPr>
+              <w:rPr>
+                <w:sz w:val="20"/>
+                <w:szCs w:val="20"/>
+              </w:rPr>
+            </w:pPr>
+            <w:r>
+              <w:rPr>
+                <w:sz w:val="20"/>
+                <w:szCs w:val="20"/>
+              </w:rPr>
+              <w:t>0,54</w:t>
+            </w:r>
+          </w:p>
+        </w:tc>
+        <w:tc>
+          <w:tcPr>
+            <w:tcW w:w="808" w:type="dxa"/>
+          </w:tcPr>
+          <w:p>
+            <w:pPr>
+              <w:rPr>
+                <w:sz w:val="20"/>
+                <w:szCs w:val="20"/>
+              </w:rPr>
+            </w:pPr>
+            <w:r>
+              <w:rPr>
+                <w:sz w:val="20"/>
+                <w:szCs w:val="20"/>
+              </w:rPr>
+              <w:t>0,30</w:t>
+            </w:r>
+          </w:p>
+        </w:tc>
+        <w:tc>
+          <w:tcPr>
+            <w:tcW w:w="967" w:type="dxa"/>
+          </w:tcPr>
+          <w:p>
+            <w:pPr>
+              <w:rPr>
+                <w:sz w:val="20"/>
+                <w:szCs w:val="20"/>
+              </w:rPr>
+            </w:pPr>
+            <w:r>
+              <w:rPr>
+                <w:sz w:val="20"/>
+                <w:szCs w:val="20"/>
+              </w:rPr>
+              <w:t>0,43</w:t>
+            </w:r>
+          </w:p>
+        </w:tc>
+        <w:tc>
+          <w:tcPr>
+            <w:tcW w:w="967" w:type="dxa"/>
+          </w:tcPr>
+          <w:p>
+            <w:pPr>
+              <w:rPr>
+                <w:sz w:val="20"/>
+                <w:szCs w:val="20"/>
+              </w:rPr>
+            </w:pPr>
+            <w:r>
+              <w:rPr>
+                <w:sz w:val="20"/>
+                <w:szCs w:val="20"/>
+              </w:rPr>
+              <w:t>0,27</w:t>
+            </w:r>
+          </w:p>
+        </w:tc>
+      </w:tr>
+      <w:tr>
+        <w:tc>
+          <w:tcPr>
+            <w:tcW w:w="1937" w:type="dxa"/>
+          </w:tcPr>
+          <w:p>
+            <w:pPr>
+              <w:rPr>
+                <w:color w:val="000000"/>
+                <w:sz w:val="20"/>
+                <w:szCs w:val="20"/>
+              </w:rPr>
+            </w:pPr>
+            <w:r>
+              <w:rPr>
+                <w:color w:val="000000"/>
+                <w:sz w:val="20"/>
+                <w:szCs w:val="20"/>
+              </w:rPr>
+              <w:t>CF (%)</w:t>
+            </w:r>
+          </w:p>
+        </w:tc>
+        <w:tc>
+          <w:tcPr>
+            <w:tcW w:w="779" w:type="dxa"/>
+          </w:tcPr>
+          <w:p>
+            <w:pPr>
               <w:rPr>
                 <w:rFonts w:ascii="Calibri" w:hAnsi="Calibri" w:cs="Calibri"/>
                 <w:color w:val="000000"/>
                 <w:sz w:val="22"/>
                 <w:szCs w:val="22"/>
               </w:rPr>
-              <w:t>7</w:t>
-            </w:r>
-          </w:p>
-        </w:tc>
-        <w:tc>
-          <w:tcPr>
-            <w:tcW w:w="839" w:type="dxa"/>
-          </w:tcPr>
-          <w:p>
-            <w:pPr>
-              <w:rPr>
-                <w:sz w:val="20"/>
-                <w:szCs w:val="20"/>
-              </w:rPr>
-            </w:pPr>
-            <w:r>
-              <w:rPr>
-                <w:sz w:val="20"/>
-                <w:szCs w:val="20"/>
-              </w:rPr>
-              <w:t>0,27</w:t>
-            </w:r>
-          </w:p>
-        </w:tc>
-        <w:tc>
-          <w:tcPr>
-            <w:tcW w:w="981" w:type="dxa"/>
-          </w:tcPr>
-          <w:p>
-            <w:pPr>
-              <w:rPr>
-                <w:sz w:val="20"/>
-                <w:szCs w:val="20"/>
-              </w:rPr>
-            </w:pPr>
-            <w:r>
-              <w:rPr>
-                <w:sz w:val="20"/>
-                <w:szCs w:val="20"/>
-              </w:rPr>
-              <w:t>0,38</w:t>
-            </w:r>
-          </w:p>
-        </w:tc>
-        <w:tc>
-          <w:tcPr>
-            <w:tcW w:w="981" w:type="dxa"/>
-          </w:tcPr>
-          <w:p>
-            <w:pPr>
-              <w:rPr>
-                <w:sz w:val="20"/>
-                <w:szCs w:val="20"/>
-              </w:rPr>
-            </w:pPr>
-            <w:r>
-              <w:rPr>
-                <w:sz w:val="20"/>
-                <w:szCs w:val="20"/>
-              </w:rPr>
-              <w:t>0,25</w:t>
-            </w:r>
-          </w:p>
-        </w:tc>
-        <w:tc>
-          <w:tcPr>
-            <w:tcW w:w="808" w:type="dxa"/>
-            <w:gridSpan w:val="2"/>
-          </w:tcPr>
-          <w:p>
-            <w:pPr>
-              <w:rPr>
-                <w:sz w:val="20"/>
-                <w:szCs w:val="20"/>
-              </w:rPr>
-            </w:pPr>
-            <w:r>
-              <w:rPr>
-                <w:sz w:val="20"/>
-                <w:szCs w:val="20"/>
-              </w:rPr>
-              <w:t>0,32</w:t>
-            </w:r>
-          </w:p>
-        </w:tc>
-        <w:tc>
-          <w:tcPr>
-            <w:tcW w:w="808" w:type="dxa"/>
-          </w:tcPr>
-          <w:p>
-            <w:pPr>
-              <w:rPr>
-                <w:sz w:val="20"/>
-                <w:szCs w:val="20"/>
-              </w:rPr>
-            </w:pPr>
-            <w:r>
-              <w:rPr>
-                <w:sz w:val="20"/>
-                <w:szCs w:val="20"/>
-              </w:rPr>
-              <w:t>0,23</w:t>
-            </w:r>
-          </w:p>
-        </w:tc>
-        <w:tc>
-          <w:tcPr>
-            <w:tcW w:w="967" w:type="dxa"/>
-          </w:tcPr>
-          <w:p>
-            <w:pPr>
-              <w:rPr>
-                <w:sz w:val="20"/>
-                <w:szCs w:val="20"/>
-              </w:rPr>
-            </w:pPr>
-            <w:r>
-              <w:rPr>
-                <w:sz w:val="20"/>
-                <w:szCs w:val="20"/>
-              </w:rPr>
-              <w:t>0,21</w:t>
-            </w:r>
-          </w:p>
-        </w:tc>
-        <w:tc>
-          <w:tcPr>
-            <w:tcW w:w="967" w:type="dxa"/>
-          </w:tcPr>
-          <w:p>
-            <w:pPr>
-              <w:rPr>
-                <w:sz w:val="20"/>
-                <w:szCs w:val="20"/>
-              </w:rPr>
-            </w:pPr>
-            <w:r>
-              <w:rPr>
-                <w:sz w:val="20"/>
-                <w:szCs w:val="20"/>
-              </w:rPr>
-              <w:t>0,26</w:t>
-            </w:r>
-          </w:p>
-        </w:tc>
-      </w:tr>
-      <w:tr>
-        <w:tc>
-          <w:tcPr>
-            <w:tcW w:w="1937" w:type="dxa"/>
-          </w:tcPr>
-          <w:p>
-            <w:pPr>
-              <w:rPr>
-                <w:color w:val="000000"/>
-                <w:sz w:val="20"/>
-                <w:szCs w:val="20"/>
-              </w:rPr>
-            </w:pPr>
-            <w:r>
-              <w:rPr>
-                <w:color w:val="000000"/>
-                <w:sz w:val="20"/>
-                <w:szCs w:val="20"/>
-              </w:rPr>
-              <w:t>AIF (%)</w:t>
-            </w:r>
-          </w:p>
-        </w:tc>
-        <w:tc>
-          <w:tcPr>
-            <w:tcW w:w="779" w:type="dxa"/>
-          </w:tcPr>
-          <w:p>
-            <w:pPr>
+            </w:pPr>
+            <w:r>
               <w:rPr>
                 <w:rFonts w:ascii="Calibri" w:hAnsi="Calibri" w:cs="Calibri"/>
                 <w:color w:val="000000"/>
                 <w:sz w:val="22"/>
                 <w:szCs w:val="22"/>
               </w:rPr>
-            </w:pPr>
-            <w:r>
+              <w:t>0,65</w:t>
+            </w:r>
+          </w:p>
+        </w:tc>
+        <w:tc>
+          <w:tcPr>
+            <w:tcW w:w="839" w:type="dxa"/>
+          </w:tcPr>
+          <w:p>
+            <w:pPr>
+              <w:rPr>
+                <w:sz w:val="20"/>
+                <w:szCs w:val="20"/>
+              </w:rPr>
+            </w:pPr>
+            <w:r>
+              <w:rPr>
+                <w:sz w:val="20"/>
+                <w:szCs w:val="20"/>
+              </w:rPr>
+              <w:t>0,25</w:t>
+            </w:r>
+          </w:p>
+        </w:tc>
+        <w:tc>
+          <w:tcPr>
+            <w:tcW w:w="981" w:type="dxa"/>
+          </w:tcPr>
+          <w:p>
+            <w:pPr>
+              <w:rPr>
+                <w:sz w:val="20"/>
+                <w:szCs w:val="20"/>
+              </w:rPr>
+            </w:pPr>
+            <w:r>
+              <w:rPr>
+                <w:sz w:val="20"/>
+                <w:szCs w:val="20"/>
+              </w:rPr>
+              <w:t>0,49</w:t>
+            </w:r>
+          </w:p>
+        </w:tc>
+        <w:tc>
+          <w:tcPr>
+            <w:tcW w:w="981" w:type="dxa"/>
+          </w:tcPr>
+          <w:p>
+            <w:pPr>
+              <w:rPr>
+                <w:sz w:val="20"/>
+                <w:szCs w:val="20"/>
+              </w:rPr>
+            </w:pPr>
+            <w:r>
+              <w:rPr>
+                <w:sz w:val="20"/>
+                <w:szCs w:val="20"/>
+              </w:rPr>
+              <w:t>0,26</w:t>
+            </w:r>
+          </w:p>
+        </w:tc>
+        <w:tc>
+          <w:tcPr>
+            <w:tcW w:w="808" w:type="dxa"/>
+            <w:gridSpan w:val="2"/>
+          </w:tcPr>
+          <w:p>
+            <w:pPr>
+              <w:rPr>
+                <w:sz w:val="20"/>
+                <w:szCs w:val="20"/>
+              </w:rPr>
+            </w:pPr>
+            <w:r>
+              <w:rPr>
+                <w:sz w:val="20"/>
+                <w:szCs w:val="20"/>
+              </w:rPr>
+              <w:t>0,55</w:t>
+            </w:r>
+          </w:p>
+        </w:tc>
+        <w:tc>
+          <w:tcPr>
+            <w:tcW w:w="808" w:type="dxa"/>
+          </w:tcPr>
+          <w:p>
+            <w:pPr>
+              <w:rPr>
+                <w:sz w:val="20"/>
+                <w:szCs w:val="20"/>
+              </w:rPr>
+            </w:pPr>
+            <w:r>
+              <w:rPr>
+                <w:sz w:val="20"/>
+                <w:szCs w:val="20"/>
+              </w:rPr>
+              <w:t>0,37</w:t>
+            </w:r>
+          </w:p>
+        </w:tc>
+        <w:tc>
+          <w:tcPr>
+            <w:tcW w:w="967" w:type="dxa"/>
+          </w:tcPr>
+          <w:p>
+            <w:pPr>
+              <w:rPr>
+                <w:sz w:val="20"/>
+                <w:szCs w:val="20"/>
+              </w:rPr>
+            </w:pPr>
+            <w:r>
+              <w:rPr>
+                <w:sz w:val="20"/>
+                <w:szCs w:val="20"/>
+              </w:rPr>
+              <w:t>0,48</w:t>
+            </w:r>
+          </w:p>
+        </w:tc>
+        <w:tc>
+          <w:tcPr>
+            <w:tcW w:w="967" w:type="dxa"/>
+          </w:tcPr>
+          <w:p>
+            <w:pPr>
+              <w:rPr>
+                <w:sz w:val="20"/>
+                <w:szCs w:val="20"/>
+              </w:rPr>
+            </w:pPr>
+            <w:r>
+              <w:rPr>
+                <w:sz w:val="20"/>
+                <w:szCs w:val="20"/>
+              </w:rPr>
+              <w:t>0,32</w:t>
+            </w:r>
+          </w:p>
+        </w:tc>
+      </w:tr>
+      <w:tr>
+        <w:tc>
+          <w:tcPr>
+            <w:tcW w:w="1937" w:type="dxa"/>
+          </w:tcPr>
+          <w:p>
+            <w:pPr>
+              <w:rPr>
+                <w:color w:val="000000"/>
+                <w:sz w:val="20"/>
+                <w:szCs w:val="20"/>
+              </w:rPr>
+            </w:pPr>
+            <w:r>
+              <w:rPr>
+                <w:color w:val="000000"/>
+                <w:sz w:val="20"/>
+                <w:szCs w:val="20"/>
+              </w:rPr>
+              <w:t>MHF (%)</w:t>
+            </w:r>
+          </w:p>
+        </w:tc>
+        <w:tc>
+          <w:tcPr>
+            <w:tcW w:w="779" w:type="dxa"/>
+          </w:tcPr>
+          <w:p>
+            <w:pPr>
               <w:rPr>
                 <w:rFonts w:ascii="Calibri" w:hAnsi="Calibri" w:cs="Calibri"/>
                 <w:color w:val="000000"/>
                 <w:sz w:val="22"/>
                 <w:szCs w:val="22"/>
               </w:rPr>
-              <w:t>0,5</w:t>
-            </w:r>
+            </w:pPr>
             <w:r>
               <w:rPr>
                 <w:rFonts w:ascii="Calibri" w:hAnsi="Calibri" w:cs="Calibri"/>
@@ -9915,7 +10257,7 @@
                 <w:sz w:val="22"/>
                 <w:szCs w:val="22"/>
               </w:rPr>
-              <w:t>9</w:t>
+              <w:t>0,51</w:t>
             </w:r>
           </w:p>
         </w:tc>
@@ -9935,47 +10277,47 @@
                 <w:sz w:val="20"/>
                 <w:szCs w:val="20"/>
               </w:rPr>
+              <w:t>0,24</w:t>
+            </w:r>
+          </w:p>
+        </w:tc>
+        <w:tc>
+          <w:tcPr>
+            <w:tcW w:w="981" w:type="dxa"/>
+          </w:tcPr>
+          <w:p>
+            <w:pPr>
+              <w:rPr>
+                <w:sz w:val="20"/>
+                <w:szCs w:val="20"/>
+              </w:rPr>
+            </w:pPr>
+            <w:r>
+              <w:rPr>
+                <w:sz w:val="20"/>
+                <w:szCs w:val="20"/>
+              </w:rPr>
+              <w:t>0,35</w:t>
+            </w:r>
+          </w:p>
+        </w:tc>
+        <w:tc>
+          <w:tcPr>
+            <w:tcW w:w="981" w:type="dxa"/>
+          </w:tcPr>
+          <w:p>
+            <w:pPr>
+              <w:rPr>
+                <w:sz w:val="20"/>
+                <w:szCs w:val="20"/>
+              </w:rPr>
+            </w:pPr>
+            <w:r>
+              <w:rPr>
+                <w:sz w:val="20"/>
+                <w:szCs w:val="20"/>
+              </w:rPr>
               <w:t>0,28</w:t>
-            </w:r>
-          </w:p>
-        </w:tc>
-        <w:tc>
-          <w:tcPr>
-            <w:tcW w:w="981" w:type="dxa"/>
-          </w:tcPr>
-          <w:p>
-            <w:pPr>
-              <w:rPr>
-                <w:sz w:val="20"/>
-                <w:szCs w:val="20"/>
-              </w:rPr>
-            </w:pPr>
-            <w:r>
-              <w:rPr>
-                <w:sz w:val="20"/>
-                <w:szCs w:val="20"/>
-              </w:rPr>
-              <w:t>0,49</w:t>
-            </w:r>
-          </w:p>
-        </w:tc>
-        <w:tc>
-          <w:tcPr>
-            <w:tcW w:w="981" w:type="dxa"/>
-          </w:tcPr>
-          <w:p>
-            <w:pPr>
-              <w:rPr>
-                <w:sz w:val="20"/>
-                <w:szCs w:val="20"/>
-              </w:rPr>
-            </w:pPr>
-            <w:r>
-              <w:rPr>
-                <w:sz w:val="20"/>
-                <w:szCs w:val="20"/>
-              </w:rPr>
-              <w:t>0,22</w:t>
             </w:r>
           </w:p>
         </w:tc>
@@ -9996,7 +10338,7 @@
                 <w:sz w:val="20"/>
                 <w:szCs w:val="20"/>
               </w:rPr>
-              <w:t>0,54</w:t>
+              <w:t>0,24</w:t>
             </w:r>
           </w:p>
         </w:tc>
@@ -10016,7 +10358,7 @@
                 <w:sz w:val="20"/>
                 <w:szCs w:val="20"/>
               </w:rPr>
-              <w:t>0,30</w:t>
+              <w:t>0,29</w:t>
             </w:r>
           </w:p>
         </w:tc>
@@ -10036,7 +10378,7 @@
                 <w:sz w:val="20"/>
                 <w:szCs w:val="20"/>
               </w:rPr>
-              <w:t>0,43</w:t>
+              <w:t>0,23</w:t>
             </w:r>
           </w:p>
         </w:tc>
@@ -10080,7 +10422,7 @@
                 <w:sz w:val="20"/>
                 <w:szCs w:val="20"/>
               </w:rPr>
-              <w:t>CF (%)</w:t>
+              <w:t>MIF (%)</w:t>
             </w:r>
           </w:p>
         </w:tc>
@@ -10104,7 +10446,7 @@
                 <w:sz w:val="22"/>
                 <w:szCs w:val="22"/>
               </w:rPr>
-              <w:t>0,65</w:t>
+              <w:t>0,60</w:t>
             </w:r>
           </w:p>
         </w:tc>
@@ -10124,7 +10466,7 @@
                 <w:sz w:val="20"/>
                 <w:szCs w:val="20"/>
               </w:rPr>
-              <w:t>0,25</w:t>
+              <w:t>0,27</w:t>
             </w:r>
           </w:p>
         </w:tc>
@@ -10144,7 +10486,7 @@
                 <w:sz w:val="20"/>
                 <w:szCs w:val="20"/>
               </w:rPr>
-              <w:t>0,49</w:t>
+              <w:t>0,32</w:t>
             </w:r>
           </w:p>
         </w:tc>
@@ -10164,7 +10506,7 @@
                 <w:sz w:val="20"/>
                 <w:szCs w:val="20"/>
               </w:rPr>
-              <w:t>0,26</w:t>
+              <w:t>0,23</w:t>
             </w:r>
           </w:p>
         </w:tc>
@@ -10185,7 +10527,7 @@
                 <w:sz w:val="20"/>
                 <w:szCs w:val="20"/>
               </w:rPr>
-              <w:t>0,55</w:t>
+              <w:t>0,42</w:t>
             </w:r>
           </w:p>
         </w:tc>
@@ -10205,7 +10547,7 @@
                 <w:sz w:val="20"/>
                 <w:szCs w:val="20"/>
               </w:rPr>
-              <w:t>0,37</w:t>
+              <w:t>0,21</w:t>
             </w:r>
           </w:p>
         </w:tc>
@@ -10225,7 +10567,7 @@
                 <w:sz w:val="20"/>
                 <w:szCs w:val="20"/>
               </w:rPr>
-              <w:t>0,48</w:t>
+              <w:t>0,32</w:t>
             </w:r>
           </w:p>
         </w:tc>
@@ -10245,7 +10587,7 @@
                 <w:sz w:val="20"/>
                 <w:szCs w:val="20"/>
               </w:rPr>
-              <w:t>0,32</w:t>
+              <w:t>0,23</w:t>
             </w:r>
           </w:p>
         </w:tc>
@@ -10269,7 +10611,8 @@
                 <w:sz w:val="20"/>
                 <w:szCs w:val="20"/>
               </w:rPr>
-              <w:t>MHF (%)</w:t>
+              <w:lastRenderedPageBreak/>
+              <w:t>PF (%)</w:t>
             </w:r>
           </w:p>
         </w:tc>
@@ -10293,206 +10636,377 @@
                 <w:sz w:val="22"/>
                 <w:szCs w:val="22"/>
               </w:rPr>
-              <w:t>0,5</w:t>
-            </w:r>
-            <w:r>
+              <w:t>0,62</w:t>
+            </w:r>
+          </w:p>
+        </w:tc>
+        <w:tc>
+          <w:tcPr>
+            <w:tcW w:w="839" w:type="dxa"/>
+          </w:tcPr>
+          <w:p>
+            <w:pPr>
+              <w:rPr>
+                <w:sz w:val="20"/>
+                <w:szCs w:val="20"/>
+              </w:rPr>
+            </w:pPr>
+            <w:r>
+              <w:rPr>
+                <w:sz w:val="20"/>
+                <w:szCs w:val="20"/>
+              </w:rPr>
+              <w:t>0,28</w:t>
+            </w:r>
+          </w:p>
+        </w:tc>
+        <w:tc>
+          <w:tcPr>
+            <w:tcW w:w="981" w:type="dxa"/>
+          </w:tcPr>
+          <w:p>
+            <w:pPr>
+              <w:rPr>
+                <w:sz w:val="20"/>
+                <w:szCs w:val="20"/>
+              </w:rPr>
+            </w:pPr>
+            <w:r>
+              <w:rPr>
+                <w:sz w:val="20"/>
+                <w:szCs w:val="20"/>
+              </w:rPr>
+              <w:t>0,36</w:t>
+            </w:r>
+          </w:p>
+        </w:tc>
+        <w:tc>
+          <w:tcPr>
+            <w:tcW w:w="981" w:type="dxa"/>
+          </w:tcPr>
+          <w:p>
+            <w:pPr>
+              <w:rPr>
+                <w:sz w:val="20"/>
+                <w:szCs w:val="20"/>
+              </w:rPr>
+            </w:pPr>
+            <w:r>
+              <w:rPr>
+                <w:sz w:val="20"/>
+                <w:szCs w:val="20"/>
+              </w:rPr>
+              <w:t>0,22</w:t>
+            </w:r>
+          </w:p>
+        </w:tc>
+        <w:tc>
+          <w:tcPr>
+            <w:tcW w:w="808" w:type="dxa"/>
+            <w:gridSpan w:val="2"/>
+          </w:tcPr>
+          <w:p>
+            <w:pPr>
+              <w:rPr>
+                <w:sz w:val="20"/>
+                <w:szCs w:val="20"/>
+              </w:rPr>
+            </w:pPr>
+            <w:r>
+              <w:rPr>
+                <w:sz w:val="20"/>
+                <w:szCs w:val="20"/>
+              </w:rPr>
+              <w:t>0,55</w:t>
+            </w:r>
+          </w:p>
+        </w:tc>
+        <w:tc>
+          <w:tcPr>
+            <w:tcW w:w="808" w:type="dxa"/>
+          </w:tcPr>
+          <w:p>
+            <w:pPr>
+              <w:rPr>
+                <w:sz w:val="20"/>
+                <w:szCs w:val="20"/>
+              </w:rPr>
+            </w:pPr>
+            <w:r>
+              <w:rPr>
+                <w:sz w:val="20"/>
+                <w:szCs w:val="20"/>
+              </w:rPr>
+              <w:t>0,28</w:t>
+            </w:r>
+          </w:p>
+        </w:tc>
+        <w:tc>
+          <w:tcPr>
+            <w:tcW w:w="967" w:type="dxa"/>
+          </w:tcPr>
+          <w:p>
+            <w:pPr>
+              <w:rPr>
+                <w:sz w:val="20"/>
+                <w:szCs w:val="20"/>
+              </w:rPr>
+            </w:pPr>
+            <w:r>
+              <w:rPr>
+                <w:sz w:val="20"/>
+                <w:szCs w:val="20"/>
+              </w:rPr>
+              <w:t>0,44</w:t>
+            </w:r>
+          </w:p>
+        </w:tc>
+        <w:tc>
+          <w:tcPr>
+            <w:tcW w:w="967" w:type="dxa"/>
+          </w:tcPr>
+          <w:p>
+            <w:pPr>
+              <w:rPr>
+                <w:sz w:val="20"/>
+                <w:szCs w:val="20"/>
+              </w:rPr>
+            </w:pPr>
+            <w:r>
+              <w:rPr>
+                <w:sz w:val="20"/>
+                <w:szCs w:val="20"/>
+              </w:rPr>
+              <w:t>0,24</w:t>
+            </w:r>
+          </w:p>
+        </w:tc>
+      </w:tr>
+      <w:tr>
+        <w:tc>
+          <w:tcPr>
+            <w:tcW w:w="1937" w:type="dxa"/>
+          </w:tcPr>
+          <w:p>
+            <w:pPr>
+              <w:rPr>
+                <w:color w:val="000000"/>
+                <w:sz w:val="20"/>
+                <w:szCs w:val="20"/>
+              </w:rPr>
+            </w:pPr>
+            <w:r>
+              <w:rPr>
+                <w:color w:val="000000"/>
+                <w:sz w:val="20"/>
+                <w:szCs w:val="20"/>
+              </w:rPr>
+              <w:t>CBO – Média</w:t>
+            </w:r>
+          </w:p>
+        </w:tc>
+        <w:tc>
+          <w:tcPr>
+            <w:tcW w:w="779" w:type="dxa"/>
+          </w:tcPr>
+          <w:p>
+            <w:pPr>
               <w:rPr>
                 <w:rFonts w:ascii="Calibri" w:hAnsi="Calibri" w:cs="Calibri"/>
                 <w:color w:val="000000"/>
                 <w:sz w:val="22"/>
                 <w:szCs w:val="22"/>
               </w:rPr>
-              <w:t>1</w:t>
-            </w:r>
-          </w:p>
-        </w:tc>
-        <w:tc>
-          <w:tcPr>
-            <w:tcW w:w="839" w:type="dxa"/>
-          </w:tcPr>
-          <w:p>
-            <w:pPr>
-              <w:rPr>
-                <w:sz w:val="20"/>
-                <w:szCs w:val="20"/>
-              </w:rPr>
-            </w:pPr>
-            <w:r>
-              <w:rPr>
-                <w:sz w:val="20"/>
-                <w:szCs w:val="20"/>
-              </w:rPr>
-              <w:t>0,24</w:t>
-            </w:r>
-          </w:p>
-        </w:tc>
-        <w:tc>
-          <w:tcPr>
-            <w:tcW w:w="981" w:type="dxa"/>
-          </w:tcPr>
-          <w:p>
-            <w:pPr>
-              <w:rPr>
-                <w:sz w:val="20"/>
-                <w:szCs w:val="20"/>
-              </w:rPr>
-            </w:pPr>
-            <w:r>
-              <w:rPr>
-                <w:sz w:val="20"/>
-                <w:szCs w:val="20"/>
-              </w:rPr>
-              <w:t>0,35</w:t>
-            </w:r>
-          </w:p>
-        </w:tc>
-        <w:tc>
-          <w:tcPr>
-            <w:tcW w:w="981" w:type="dxa"/>
-          </w:tcPr>
-          <w:p>
-            <w:pPr>
-              <w:rPr>
-                <w:sz w:val="20"/>
-                <w:szCs w:val="20"/>
-              </w:rPr>
-            </w:pPr>
-            <w:r>
-              <w:rPr>
-                <w:sz w:val="20"/>
-                <w:szCs w:val="20"/>
-              </w:rPr>
-              <w:t>0,28</w:t>
-            </w:r>
-          </w:p>
-        </w:tc>
-        <w:tc>
-          <w:tcPr>
-            <w:tcW w:w="808" w:type="dxa"/>
-            <w:gridSpan w:val="2"/>
-          </w:tcPr>
-          <w:p>
-            <w:pPr>
-              <w:rPr>
-                <w:sz w:val="20"/>
-                <w:szCs w:val="20"/>
-              </w:rPr>
-            </w:pPr>
-            <w:r>
-              <w:rPr>
-                <w:sz w:val="20"/>
-                <w:szCs w:val="20"/>
-              </w:rPr>
-              <w:t>0,24</w:t>
-            </w:r>
-          </w:p>
-        </w:tc>
-        <w:tc>
-          <w:tcPr>
-            <w:tcW w:w="808" w:type="dxa"/>
-          </w:tcPr>
-          <w:p>
-            <w:pPr>
-              <w:rPr>
-                <w:sz w:val="20"/>
-                <w:szCs w:val="20"/>
-              </w:rPr>
-            </w:pPr>
-            <w:r>
-              <w:rPr>
-                <w:sz w:val="20"/>
-                <w:szCs w:val="20"/>
-              </w:rPr>
-              <w:t>0,29</w:t>
-            </w:r>
-          </w:p>
-        </w:tc>
-        <w:tc>
-          <w:tcPr>
-            <w:tcW w:w="967" w:type="dxa"/>
-          </w:tcPr>
-          <w:p>
-            <w:pPr>
-              <w:rPr>
-                <w:sz w:val="20"/>
-                <w:szCs w:val="20"/>
-              </w:rPr>
-            </w:pPr>
-            <w:r>
-              <w:rPr>
-                <w:sz w:val="20"/>
-                <w:szCs w:val="20"/>
-              </w:rPr>
-              <w:t>0,23</w:t>
-            </w:r>
-          </w:p>
-        </w:tc>
-        <w:tc>
-          <w:tcPr>
-            <w:tcW w:w="967" w:type="dxa"/>
-          </w:tcPr>
-          <w:p>
-            <w:pPr>
-              <w:rPr>
-                <w:sz w:val="20"/>
-                <w:szCs w:val="20"/>
-              </w:rPr>
-            </w:pPr>
-            <w:r>
-              <w:rPr>
-                <w:sz w:val="20"/>
-                <w:szCs w:val="20"/>
-              </w:rPr>
-              <w:t>0,27</w:t>
-            </w:r>
-          </w:p>
-        </w:tc>
-      </w:tr>
-      <w:tr>
-        <w:tc>
-          <w:tcPr>
-            <w:tcW w:w="1937" w:type="dxa"/>
-          </w:tcPr>
-          <w:p>
-            <w:pPr>
-              <w:rPr>
-                <w:color w:val="000000"/>
-                <w:sz w:val="20"/>
-                <w:szCs w:val="20"/>
-              </w:rPr>
-            </w:pPr>
-            <w:r>
-              <w:rPr>
-                <w:color w:val="000000"/>
-                <w:sz w:val="20"/>
-                <w:szCs w:val="20"/>
-              </w:rPr>
-              <w:t>MIF (%)</w:t>
-            </w:r>
-          </w:p>
-        </w:tc>
-        <w:tc>
-          <w:tcPr>
-            <w:tcW w:w="779" w:type="dxa"/>
-          </w:tcPr>
-          <w:p>
-            <w:pPr>
+            </w:pPr>
+            <w:r>
               <w:rPr>
                 <w:rFonts w:ascii="Calibri" w:hAnsi="Calibri" w:cs="Calibri"/>
                 <w:color w:val="000000"/>
                 <w:sz w:val="22"/>
                 <w:szCs w:val="22"/>
               </w:rPr>
-            </w:pPr>
-            <w:r>
+              <w:t>0,39</w:t>
+            </w:r>
+          </w:p>
+        </w:tc>
+        <w:tc>
+          <w:tcPr>
+            <w:tcW w:w="839" w:type="dxa"/>
+          </w:tcPr>
+          <w:p>
+            <w:pPr>
+              <w:rPr>
+                <w:sz w:val="20"/>
+                <w:szCs w:val="20"/>
+              </w:rPr>
+            </w:pPr>
+            <w:r>
+              <w:rPr>
+                <w:sz w:val="20"/>
+                <w:szCs w:val="20"/>
+              </w:rPr>
+              <w:t>0,30</w:t>
+            </w:r>
+          </w:p>
+        </w:tc>
+        <w:tc>
+          <w:tcPr>
+            <w:tcW w:w="981" w:type="dxa"/>
+          </w:tcPr>
+          <w:p>
+            <w:pPr>
+              <w:rPr>
+                <w:sz w:val="20"/>
+                <w:szCs w:val="20"/>
+              </w:rPr>
+            </w:pPr>
+            <w:r>
+              <w:rPr>
+                <w:sz w:val="20"/>
+                <w:szCs w:val="20"/>
+              </w:rPr>
+              <w:t>0,52</w:t>
+            </w:r>
+          </w:p>
+        </w:tc>
+        <w:tc>
+          <w:tcPr>
+            <w:tcW w:w="981" w:type="dxa"/>
+          </w:tcPr>
+          <w:p>
+            <w:pPr>
+              <w:rPr>
+                <w:sz w:val="20"/>
+                <w:szCs w:val="20"/>
+              </w:rPr>
+            </w:pPr>
+            <w:r>
+              <w:rPr>
+                <w:sz w:val="20"/>
+                <w:szCs w:val="20"/>
+              </w:rPr>
+              <w:t>0,25</w:t>
+            </w:r>
+          </w:p>
+        </w:tc>
+        <w:tc>
+          <w:tcPr>
+            <w:tcW w:w="808" w:type="dxa"/>
+            <w:gridSpan w:val="2"/>
+          </w:tcPr>
+          <w:p>
+            <w:pPr>
+              <w:rPr>
+                <w:sz w:val="20"/>
+                <w:szCs w:val="20"/>
+              </w:rPr>
+            </w:pPr>
+            <w:r>
+              <w:rPr>
+                <w:sz w:val="20"/>
+                <w:szCs w:val="20"/>
+              </w:rPr>
+              <w:t>0,52</w:t>
+            </w:r>
+          </w:p>
+        </w:tc>
+        <w:tc>
+          <w:tcPr>
+            <w:tcW w:w="808" w:type="dxa"/>
+          </w:tcPr>
+          <w:p>
+            <w:pPr>
+              <w:rPr>
+                <w:sz w:val="20"/>
+                <w:szCs w:val="20"/>
+              </w:rPr>
+            </w:pPr>
+            <w:r>
+              <w:rPr>
+                <w:sz w:val="20"/>
+                <w:szCs w:val="20"/>
+              </w:rPr>
+              <w:t>0,34</w:t>
+            </w:r>
+          </w:p>
+        </w:tc>
+        <w:tc>
+          <w:tcPr>
+            <w:tcW w:w="967" w:type="dxa"/>
+          </w:tcPr>
+          <w:p>
+            <w:pPr>
+              <w:rPr>
+                <w:sz w:val="20"/>
+                <w:szCs w:val="20"/>
+              </w:rPr>
+            </w:pPr>
+            <w:r>
+              <w:rPr>
+                <w:sz w:val="20"/>
+                <w:szCs w:val="20"/>
+              </w:rPr>
+              <w:t>0,46</w:t>
+            </w:r>
+          </w:p>
+        </w:tc>
+        <w:tc>
+          <w:tcPr>
+            <w:tcW w:w="967" w:type="dxa"/>
+          </w:tcPr>
+          <w:p>
+            <w:pPr>
+              <w:rPr>
+                <w:sz w:val="20"/>
+                <w:szCs w:val="20"/>
+              </w:rPr>
+            </w:pPr>
+            <w:r>
+              <w:rPr>
+                <w:sz w:val="20"/>
+                <w:szCs w:val="20"/>
+              </w:rPr>
+              <w:t>0,26</w:t>
+            </w:r>
+          </w:p>
+        </w:tc>
+      </w:tr>
+      <w:tr>
+        <w:tc>
+          <w:tcPr>
+            <w:tcW w:w="1937" w:type="dxa"/>
+          </w:tcPr>
+          <w:p>
+            <w:pPr>
+              <w:rPr>
+                <w:color w:val="000000"/>
+                <w:sz w:val="20"/>
+                <w:szCs w:val="20"/>
+              </w:rPr>
+            </w:pPr>
+            <w:r>
+              <w:rPr>
+                <w:color w:val="000000"/>
+                <w:sz w:val="20"/>
+                <w:szCs w:val="20"/>
+              </w:rPr>
+              <w:t>DIT – Média</w:t>
+            </w:r>
+          </w:p>
+        </w:tc>
+        <w:tc>
+          <w:tcPr>
+            <w:tcW w:w="779" w:type="dxa"/>
+          </w:tcPr>
+          <w:p>
+            <w:pPr>
               <w:rPr>
                 <w:rFonts w:ascii="Calibri" w:hAnsi="Calibri" w:cs="Calibri"/>
                 <w:color w:val="000000"/>
                 <w:sz w:val="22"/>
                 <w:szCs w:val="22"/>
               </w:rPr>
-              <w:t>0,</w:t>
-            </w:r>
+            </w:pPr>
             <w:r>
               <w:rPr>
                 <w:rFonts w:ascii="Calibri" w:hAnsi="Calibri" w:cs="Calibri"/>
@@ -10500,7 +11014,7 @@
                 <w:sz w:val="22"/>
                 <w:szCs w:val="22"/>
               </w:rPr>
-              <w:t>60</w:t>
+              <w:t>0,56</w:t>
             </w:r>
           </w:p>
         </w:tc>
@@ -10520,7 +11034,7 @@
                 <w:sz w:val="20"/>
                 <w:szCs w:val="20"/>
               </w:rPr>
-              <w:t>0,27</w:t>
+              <w:t>0,31</w:t>
             </w:r>
           </w:p>
         </w:tc>
@@ -10540,7 +11054,7 @@
                 <w:sz w:val="20"/>
                 <w:szCs w:val="20"/>
               </w:rPr>
-              <w:t>0,32</w:t>
+              <w:t>0,38</w:t>
             </w:r>
           </w:p>
         </w:tc>
@@ -10560,7 +11074,7 @@
                 <w:sz w:val="20"/>
                 <w:szCs w:val="20"/>
               </w:rPr>
-              <w:t>0,23</w:t>
+              <w:t>0,26</w:t>
             </w:r>
           </w:p>
         </w:tc>
@@ -10581,7 +11095,7 @@
                 <w:sz w:val="20"/>
                 <w:szCs w:val="20"/>
               </w:rPr>
-              <w:t>0,42</w:t>
+              <w:t>0,35</w:t>
             </w:r>
           </w:p>
         </w:tc>
@@ -10601,7 +11115,7 @@
                 <w:sz w:val="20"/>
                 <w:szCs w:val="20"/>
               </w:rPr>
-              <w:t>0,21</w:t>
+              <w:t>0,26</w:t>
             </w:r>
           </w:p>
         </w:tc>
@@ -10621,7 +11135,7 @@
                 <w:sz w:val="20"/>
                 <w:szCs w:val="20"/>
               </w:rPr>
-              <w:t>0,32</w:t>
+              <w:t>0,35</w:t>
             </w:r>
           </w:p>
         </w:tc>
@@ -10641,7 +11155,7 @@
                 <w:sz w:val="20"/>
                 <w:szCs w:val="20"/>
               </w:rPr>
-              <w:t>0,23</w:t>
+              <w:t>0,22</w:t>
             </w:r>
           </w:p>
         </w:tc>
@@ -10665,8 +11179,7 @@
                 <w:sz w:val="20"/>
                 <w:szCs w:val="20"/>
               </w:rPr>
-              <w:lastRenderedPageBreak/>
-              <w:t>PF (%)</w:t>
+              <w:t>LCOM – Média</w:t>
             </w:r>
           </w:p>
         </w:tc>
@@ -10690,7 +11203,7 @@
                 <w:sz w:val="22"/>
                 <w:szCs w:val="22"/>
               </w:rPr>
-              <w:t>0,62</w:t>
+              <w:t>0,39</w:t>
             </w:r>
           </w:p>
         </w:tc>
@@ -10710,7 +11223,7 @@
                 <w:sz w:val="20"/>
                 <w:szCs w:val="20"/>
               </w:rPr>
-              <w:t>0,28</w:t>
+              <w:t>0,31</w:t>
             </w:r>
           </w:p>
         </w:tc>
@@ -10730,7 +11243,7 @@
                 <w:sz w:val="20"/>
                 <w:szCs w:val="20"/>
               </w:rPr>
-              <w:t>0,36</w:t>
+              <w:t>0,43</w:t>
             </w:r>
           </w:p>
         </w:tc>
@@ -10750,7 +11263,7 @@
                 <w:sz w:val="20"/>
                 <w:szCs w:val="20"/>
               </w:rPr>
-              <w:t>0,22</w:t>
+              <w:t>0,32</w:t>
             </w:r>
           </w:p>
         </w:tc>
@@ -10771,7 +11284,7 @@
                 <w:sz w:val="20"/>
                 <w:szCs w:val="20"/>
               </w:rPr>
-              <w:t>0,55</w:t>
+              <w:t>0,32</w:t>
             </w:r>
           </w:p>
         </w:tc>
@@ -10811,7 +11324,7 @@
                 <w:sz w:val="20"/>
                 <w:szCs w:val="20"/>
               </w:rPr>
-              <w:t>0,44</w:t>
+              <w:t>0,35</w:t>
             </w:r>
           </w:p>
         </w:tc>
@@ -10831,7 +11344,7 @@
                 <w:sz w:val="20"/>
                 <w:szCs w:val="20"/>
               </w:rPr>
-              <w:t>0,24</w:t>
+              <w:t>0,28</w:t>
             </w:r>
           </w:p>
         </w:tc>
@@ -10855,23 +11368,7 @@
                 <w:sz w:val="20"/>
                 <w:szCs w:val="20"/>
               </w:rPr>
-              <w:t xml:space="preserve">CBO </w:t>
-            </w:r>
-            <w:r>
-              <w:rPr>
-                <w:color w:val="000000"/>
-                <w:sz w:val="20"/>
-                <w:szCs w:val="20"/>
-              </w:rPr>
-              <w:t>–</w:t>
-            </w:r>
-            <w:r>
-              <w:rPr>
-                <w:color w:val="000000"/>
-                <w:sz w:val="20"/>
-                <w:szCs w:val="20"/>
-              </w:rPr>
-              <w:t xml:space="preserve"> Média</w:t>
+              <w:t>NOC – Média</w:t>
             </w:r>
           </w:p>
         </w:tc>
@@ -10895,7 +11392,7 @@
                 <w:sz w:val="22"/>
                 <w:szCs w:val="22"/>
               </w:rPr>
-              <w:t>0,39</w:t>
+              <w:t>0,46</w:t>
             </w:r>
           </w:p>
         </w:tc>
@@ -10935,7 +11432,7 @@
                 <w:sz w:val="20"/>
                 <w:szCs w:val="20"/>
               </w:rPr>
-              <w:t>0,52</w:t>
+              <w:t>0,44</w:t>
             </w:r>
           </w:p>
         </w:tc>
@@ -10955,7 +11452,7 @@
                 <w:sz w:val="20"/>
                 <w:szCs w:val="20"/>
               </w:rPr>
-              <w:t>0,25</w:t>
+              <w:t>0,30</w:t>
             </w:r>
           </w:p>
         </w:tc>
@@ -10976,7 +11473,7 @@
                 <w:sz w:val="20"/>
                 <w:szCs w:val="20"/>
               </w:rPr>
-              <w:t>0,52</w:t>
+              <w:t>0,53</w:t>
             </w:r>
           </w:p>
         </w:tc>
@@ -10996,7 +11493,7 @@
                 <w:sz w:val="20"/>
                 <w:szCs w:val="20"/>
               </w:rPr>
-              <w:t>0,34</w:t>
+              <w:t>0,31</w:t>
             </w:r>
           </w:p>
         </w:tc>
@@ -11016,7 +11513,7 @@
                 <w:sz w:val="20"/>
                 <w:szCs w:val="20"/>
               </w:rPr>
-              <w:t>0,46</w:t>
+              <w:t>0,42</w:t>
             </w:r>
           </w:p>
         </w:tc>
@@ -11036,7 +11533,7 @@
                 <w:sz w:val="20"/>
                 <w:szCs w:val="20"/>
               </w:rPr>
-              <w:t>0,26</w:t>
+              <w:t>0,27</w:t>
             </w:r>
           </w:p>
         </w:tc>
@@ -11060,7 +11557,7 @@
                 <w:sz w:val="20"/>
                 <w:szCs w:val="20"/>
               </w:rPr>
-              <w:t>DIT – Média</w:t>
+              <w:t>RFC – Média</w:t>
             </w:r>
           </w:p>
         </w:tc>
@@ -11084,601 +11581,7 @@
                 <w:sz w:val="22"/>
                 <w:szCs w:val="22"/>
               </w:rPr>
-              <w:t>0,5</w:t>
-            </w:r>
-            <w:r>
-              <w:rPr>
-                <w:rFonts w:ascii="Calibri" w:hAnsi="Calibri" w:cs="Calibri"/>
-                <w:color w:val="000000"/>
-                <w:sz w:val="22"/>
-                <w:szCs w:val="22"/>
-              </w:rPr>
-              <w:t>6</w:t>
-            </w:r>
-          </w:p>
-        </w:tc>
-        <w:tc>
-          <w:tcPr>
-            <w:tcW w:w="839" w:type="dxa"/>
-          </w:tcPr>
-          <w:p>
-            <w:pPr>
-              <w:rPr>
-                <w:sz w:val="20"/>
-                <w:szCs w:val="20"/>
-              </w:rPr>
-            </w:pPr>
-            <w:r>
-              <w:rPr>
-                <w:sz w:val="20"/>
-                <w:szCs w:val="20"/>
-              </w:rPr>
-              <w:t>0,31</w:t>
-            </w:r>
-          </w:p>
-        </w:tc>
-        <w:tc>
-          <w:tcPr>
-            <w:tcW w:w="981" w:type="dxa"/>
-          </w:tcPr>
-          <w:p>
-            <w:pPr>
-              <w:rPr>
-                <w:sz w:val="20"/>
-                <w:szCs w:val="20"/>
-              </w:rPr>
-            </w:pPr>
-            <w:r>
-              <w:rPr>
-                <w:sz w:val="20"/>
-                <w:szCs w:val="20"/>
-              </w:rPr>
-              <w:t>0,38</w:t>
-            </w:r>
-          </w:p>
-        </w:tc>
-        <w:tc>
-          <w:tcPr>
-            <w:tcW w:w="981" w:type="dxa"/>
-          </w:tcPr>
-          <w:p>
-            <w:pPr>
-              <w:rPr>
-                <w:sz w:val="20"/>
-                <w:szCs w:val="20"/>
-              </w:rPr>
-            </w:pPr>
-            <w:r>
-              <w:rPr>
-                <w:sz w:val="20"/>
-                <w:szCs w:val="20"/>
-              </w:rPr>
-              <w:t>0,26</w:t>
-            </w:r>
-          </w:p>
-        </w:tc>
-        <w:tc>
-          <w:tcPr>
-            <w:tcW w:w="808" w:type="dxa"/>
-            <w:gridSpan w:val="2"/>
-          </w:tcPr>
-          <w:p>
-            <w:pPr>
-              <w:rPr>
-                <w:sz w:val="20"/>
-                <w:szCs w:val="20"/>
-              </w:rPr>
-            </w:pPr>
-            <w:r>
-              <w:rPr>
-                <w:sz w:val="20"/>
-                <w:szCs w:val="20"/>
-              </w:rPr>
-              <w:t>0,35</w:t>
-            </w:r>
-          </w:p>
-        </w:tc>
-        <w:tc>
-          <w:tcPr>
-            <w:tcW w:w="808" w:type="dxa"/>
-          </w:tcPr>
-          <w:p>
-            <w:pPr>
-              <w:rPr>
-                <w:sz w:val="20"/>
-                <w:szCs w:val="20"/>
-              </w:rPr>
-            </w:pPr>
-            <w:r>
-              <w:rPr>
-                <w:sz w:val="20"/>
-                <w:szCs w:val="20"/>
-              </w:rPr>
-              <w:t>0,26</w:t>
-            </w:r>
-          </w:p>
-        </w:tc>
-        <w:tc>
-          <w:tcPr>
-            <w:tcW w:w="967" w:type="dxa"/>
-          </w:tcPr>
-          <w:p>
-            <w:pPr>
-              <w:rPr>
-                <w:sz w:val="20"/>
-                <w:szCs w:val="20"/>
-              </w:rPr>
-            </w:pPr>
-            <w:r>
-              <w:rPr>
-                <w:sz w:val="20"/>
-                <w:szCs w:val="20"/>
-              </w:rPr>
-              <w:t>0,35</w:t>
-            </w:r>
-          </w:p>
-        </w:tc>
-        <w:tc>
-          <w:tcPr>
-            <w:tcW w:w="967" w:type="dxa"/>
-          </w:tcPr>
-          <w:p>
-            <w:pPr>
-              <w:rPr>
-                <w:sz w:val="20"/>
-                <w:szCs w:val="20"/>
-              </w:rPr>
-            </w:pPr>
-            <w:r>
-              <w:rPr>
-                <w:sz w:val="20"/>
-                <w:szCs w:val="20"/>
-              </w:rPr>
-              <w:t>0,22</w:t>
-            </w:r>
-          </w:p>
-        </w:tc>
-      </w:tr>
-      <w:tr>
-        <w:tc>
-          <w:tcPr>
-            <w:tcW w:w="1937" w:type="dxa"/>
-          </w:tcPr>
-          <w:p>
-            <w:pPr>
-              <w:rPr>
-                <w:color w:val="000000"/>
-                <w:sz w:val="20"/>
-                <w:szCs w:val="20"/>
-              </w:rPr>
-            </w:pPr>
-            <w:r>
-              <w:rPr>
-                <w:color w:val="000000"/>
-                <w:sz w:val="20"/>
-                <w:szCs w:val="20"/>
-              </w:rPr>
-              <w:t>LCOM – Média</w:t>
-            </w:r>
-          </w:p>
-        </w:tc>
-        <w:tc>
-          <w:tcPr>
-            <w:tcW w:w="779" w:type="dxa"/>
-          </w:tcPr>
-          <w:p>
-            <w:pPr>
-              <w:rPr>
-                <w:rFonts w:ascii="Calibri" w:hAnsi="Calibri" w:cs="Calibri"/>
-                <w:color w:val="000000"/>
-                <w:sz w:val="22"/>
-                <w:szCs w:val="22"/>
-              </w:rPr>
-            </w:pPr>
-            <w:r>
-              <w:rPr>
-                <w:rFonts w:ascii="Calibri" w:hAnsi="Calibri" w:cs="Calibri"/>
-                <w:color w:val="000000"/>
-                <w:sz w:val="22"/>
-                <w:szCs w:val="22"/>
-              </w:rPr>
-              <w:t>0,3</w:t>
-            </w:r>
-            <w:r>
-              <w:rPr>
-                <w:rFonts w:ascii="Calibri" w:hAnsi="Calibri" w:cs="Calibri"/>
-                <w:color w:val="000000"/>
-                <w:sz w:val="22"/>
-                <w:szCs w:val="22"/>
-              </w:rPr>
-              <w:t>9</w:t>
-            </w:r>
-          </w:p>
-        </w:tc>
-        <w:tc>
-          <w:tcPr>
-            <w:tcW w:w="839" w:type="dxa"/>
-          </w:tcPr>
-          <w:p>
-            <w:pPr>
-              <w:rPr>
-                <w:sz w:val="20"/>
-                <w:szCs w:val="20"/>
-              </w:rPr>
-            </w:pPr>
-            <w:r>
-              <w:rPr>
-                <w:sz w:val="20"/>
-                <w:szCs w:val="20"/>
-              </w:rPr>
-              <w:t>0,31</w:t>
-            </w:r>
-          </w:p>
-        </w:tc>
-        <w:tc>
-          <w:tcPr>
-            <w:tcW w:w="981" w:type="dxa"/>
-          </w:tcPr>
-          <w:p>
-            <w:pPr>
-              <w:rPr>
-                <w:sz w:val="20"/>
-                <w:szCs w:val="20"/>
-              </w:rPr>
-            </w:pPr>
-            <w:r>
-              <w:rPr>
-                <w:sz w:val="20"/>
-                <w:szCs w:val="20"/>
-              </w:rPr>
-              <w:t>0,43</w:t>
-            </w:r>
-          </w:p>
-        </w:tc>
-        <w:tc>
-          <w:tcPr>
-            <w:tcW w:w="981" w:type="dxa"/>
-          </w:tcPr>
-          <w:p>
-            <w:pPr>
-              <w:rPr>
-                <w:sz w:val="20"/>
-                <w:szCs w:val="20"/>
-              </w:rPr>
-            </w:pPr>
-            <w:r>
-              <w:rPr>
-                <w:sz w:val="20"/>
-                <w:szCs w:val="20"/>
-              </w:rPr>
-              <w:t>0,32</w:t>
-            </w:r>
-          </w:p>
-        </w:tc>
-        <w:tc>
-          <w:tcPr>
-            <w:tcW w:w="808" w:type="dxa"/>
-            <w:gridSpan w:val="2"/>
-          </w:tcPr>
-          <w:p>
-            <w:pPr>
-              <w:rPr>
-                <w:sz w:val="20"/>
-                <w:szCs w:val="20"/>
-              </w:rPr>
-            </w:pPr>
-            <w:r>
-              <w:rPr>
-                <w:sz w:val="20"/>
-                <w:szCs w:val="20"/>
-              </w:rPr>
-              <w:t>0,32</w:t>
-            </w:r>
-          </w:p>
-        </w:tc>
-        <w:tc>
-          <w:tcPr>
-            <w:tcW w:w="808" w:type="dxa"/>
-          </w:tcPr>
-          <w:p>
-            <w:pPr>
-              <w:rPr>
-                <w:sz w:val="20"/>
-                <w:szCs w:val="20"/>
-              </w:rPr>
-            </w:pPr>
-            <w:r>
-              <w:rPr>
-                <w:sz w:val="20"/>
-                <w:szCs w:val="20"/>
-              </w:rPr>
-              <w:t>0,28</w:t>
-            </w:r>
-          </w:p>
-        </w:tc>
-        <w:tc>
-          <w:tcPr>
-            <w:tcW w:w="967" w:type="dxa"/>
-          </w:tcPr>
-          <w:p>
-            <w:pPr>
-              <w:rPr>
-                <w:sz w:val="20"/>
-                <w:szCs w:val="20"/>
-              </w:rPr>
-            </w:pPr>
-            <w:r>
-              <w:rPr>
-                <w:sz w:val="20"/>
-                <w:szCs w:val="20"/>
-              </w:rPr>
-              <w:t>0,35</w:t>
-            </w:r>
-          </w:p>
-        </w:tc>
-        <w:tc>
-          <w:tcPr>
-            <w:tcW w:w="967" w:type="dxa"/>
-          </w:tcPr>
-          <w:p>
-            <w:pPr>
-              <w:rPr>
-                <w:sz w:val="20"/>
-                <w:szCs w:val="20"/>
-              </w:rPr>
-            </w:pPr>
-            <w:r>
-              <w:rPr>
-                <w:sz w:val="20"/>
-                <w:szCs w:val="20"/>
-              </w:rPr>
-              <w:t>0,28</w:t>
-            </w:r>
-          </w:p>
-        </w:tc>
-      </w:tr>
-      <w:tr>
-        <w:tc>
-          <w:tcPr>
-            <w:tcW w:w="1937" w:type="dxa"/>
-          </w:tcPr>
-          <w:p>
-            <w:pPr>
-              <w:rPr>
-                <w:color w:val="000000"/>
-                <w:sz w:val="20"/>
-                <w:szCs w:val="20"/>
-              </w:rPr>
-            </w:pPr>
-            <w:r>
-              <w:rPr>
-                <w:color w:val="000000"/>
-                <w:sz w:val="20"/>
-                <w:szCs w:val="20"/>
-              </w:rPr>
-              <w:t>NOC – Média</w:t>
-            </w:r>
-          </w:p>
-        </w:tc>
-        <w:tc>
-          <w:tcPr>
-            <w:tcW w:w="779" w:type="dxa"/>
-          </w:tcPr>
-          <w:p>
-            <w:pPr>
-              <w:rPr>
-                <w:rFonts w:ascii="Calibri" w:hAnsi="Calibri" w:cs="Calibri"/>
-                <w:color w:val="000000"/>
-                <w:sz w:val="22"/>
-                <w:szCs w:val="22"/>
-              </w:rPr>
-            </w:pPr>
-            <w:r>
-              <w:rPr>
-                <w:rFonts w:ascii="Calibri" w:hAnsi="Calibri" w:cs="Calibri"/>
-                <w:color w:val="000000"/>
-                <w:sz w:val="22"/>
-                <w:szCs w:val="22"/>
-              </w:rPr>
-              <w:t>0,46</w:t>
-            </w:r>
-          </w:p>
-        </w:tc>
-        <w:tc>
-          <w:tcPr>
-            <w:tcW w:w="839" w:type="dxa"/>
-          </w:tcPr>
-          <w:p>
-            <w:pPr>
-              <w:rPr>
-                <w:sz w:val="20"/>
-                <w:szCs w:val="20"/>
-              </w:rPr>
-            </w:pPr>
-            <w:r>
-              <w:rPr>
-                <w:sz w:val="20"/>
-                <w:szCs w:val="20"/>
-              </w:rPr>
-              <w:t>0,30</w:t>
-            </w:r>
-          </w:p>
-        </w:tc>
-        <w:tc>
-          <w:tcPr>
-            <w:tcW w:w="981" w:type="dxa"/>
-          </w:tcPr>
-          <w:p>
-            <w:pPr>
-              <w:rPr>
-                <w:sz w:val="20"/>
-                <w:szCs w:val="20"/>
-              </w:rPr>
-            </w:pPr>
-            <w:r>
-              <w:rPr>
-                <w:sz w:val="20"/>
-                <w:szCs w:val="20"/>
-              </w:rPr>
-              <w:t>0,44</w:t>
-            </w:r>
-          </w:p>
-        </w:tc>
-        <w:tc>
-          <w:tcPr>
-            <w:tcW w:w="981" w:type="dxa"/>
-          </w:tcPr>
-          <w:p>
-            <w:pPr>
-              <w:rPr>
-                <w:sz w:val="20"/>
-                <w:szCs w:val="20"/>
-              </w:rPr>
-            </w:pPr>
-            <w:r>
-              <w:rPr>
-                <w:sz w:val="20"/>
-                <w:szCs w:val="20"/>
-              </w:rPr>
-              <w:t>0,30</w:t>
-            </w:r>
-          </w:p>
-        </w:tc>
-        <w:tc>
-          <w:tcPr>
-            <w:tcW w:w="808" w:type="dxa"/>
-            <w:gridSpan w:val="2"/>
-          </w:tcPr>
-          <w:p>
-            <w:pPr>
-              <w:rPr>
-                <w:sz w:val="20"/>
-                <w:szCs w:val="20"/>
-              </w:rPr>
-            </w:pPr>
-            <w:r>
-              <w:rPr>
-                <w:sz w:val="20"/>
-                <w:szCs w:val="20"/>
-              </w:rPr>
-              <w:t>0,53</w:t>
-            </w:r>
-          </w:p>
-        </w:tc>
-        <w:tc>
-          <w:tcPr>
-            <w:tcW w:w="808" w:type="dxa"/>
-          </w:tcPr>
-          <w:p>
-            <w:pPr>
-              <w:rPr>
-                <w:sz w:val="20"/>
-                <w:szCs w:val="20"/>
-              </w:rPr>
-            </w:pPr>
-            <w:r>
-              <w:rPr>
-                <w:sz w:val="20"/>
-                <w:szCs w:val="20"/>
-              </w:rPr>
-              <w:t>0,31</w:t>
-            </w:r>
-          </w:p>
-        </w:tc>
-        <w:tc>
-          <w:tcPr>
-            <w:tcW w:w="967" w:type="dxa"/>
-          </w:tcPr>
-          <w:p>
-            <w:pPr>
-              <w:rPr>
-                <w:sz w:val="20"/>
-                <w:szCs w:val="20"/>
-              </w:rPr>
-            </w:pPr>
-            <w:r>
-              <w:rPr>
-                <w:sz w:val="20"/>
-                <w:szCs w:val="20"/>
-              </w:rPr>
-              <w:t>0,42</w:t>
-            </w:r>
-          </w:p>
-        </w:tc>
-        <w:tc>
-          <w:tcPr>
-            <w:tcW w:w="967" w:type="dxa"/>
-          </w:tcPr>
-          <w:p>
-            <w:pPr>
-              <w:rPr>
-                <w:sz w:val="20"/>
-                <w:szCs w:val="20"/>
-              </w:rPr>
-            </w:pPr>
-            <w:r>
-              <w:rPr>
-                <w:sz w:val="20"/>
-                <w:szCs w:val="20"/>
-              </w:rPr>
-              <w:t>0,27</w:t>
-            </w:r>
-          </w:p>
-        </w:tc>
-      </w:tr>
-      <w:tr>
-        <w:tc>
-          <w:tcPr>
-            <w:tcW w:w="1937" w:type="dxa"/>
-          </w:tcPr>
-          <w:p>
-            <w:pPr>
-              <w:rPr>
-                <w:color w:val="000000"/>
-                <w:sz w:val="20"/>
-                <w:szCs w:val="20"/>
-              </w:rPr>
-            </w:pPr>
-            <w:r>
-              <w:rPr>
-                <w:color w:val="000000"/>
-                <w:sz w:val="20"/>
-                <w:szCs w:val="20"/>
-              </w:rPr>
-              <w:t>RFC – Média</w:t>
-            </w:r>
-          </w:p>
-        </w:tc>
-        <w:tc>
-          <w:tcPr>
-            <w:tcW w:w="779" w:type="dxa"/>
-          </w:tcPr>
-          <w:p>
-            <w:pPr>
-              <w:rPr>
-                <w:rFonts w:ascii="Calibri" w:hAnsi="Calibri" w:cs="Calibri"/>
-                <w:color w:val="000000"/>
-                <w:sz w:val="22"/>
-                <w:szCs w:val="22"/>
-              </w:rPr>
-            </w:pPr>
-            <w:r>
-              <w:rPr>
-                <w:rFonts w:ascii="Calibri" w:hAnsi="Calibri" w:cs="Calibri"/>
-                <w:color w:val="000000"/>
-                <w:sz w:val="22"/>
-                <w:szCs w:val="22"/>
-              </w:rPr>
-              <w:t>0,5</w:t>
-            </w:r>
-            <w:r>
-              <w:rPr>
-                <w:rFonts w:ascii="Calibri" w:hAnsi="Calibri" w:cs="Calibri"/>
-                <w:color w:val="000000"/>
-                <w:sz w:val="22"/>
-                <w:szCs w:val="22"/>
-              </w:rPr>
-              <w:t>8</w:t>
+              <w:t>0,58</w:t>
             </w:r>
           </w:p>
         </w:tc>
@@ -12460,37 +12363,21 @@
           <w:sz w:val="20"/>
           <w:szCs w:val="20"/>
         </w:rPr>
-        <w:t>1</w:t>
-      </w:r>
-      <w:r>
-        <w:rPr>
-          <w:b/>
-          <w:bCs/>
+        <w:t>11</w:t>
+      </w:r>
+      <w:r>
+        <w:rPr>
           <w:sz w:val="20"/>
           <w:szCs w:val="20"/>
         </w:rPr>
-        <w:t>1</w:t>
+        <w:t>: Gráficos</w:t>
       </w:r>
       <w:r>
         <w:rPr>
           <w:sz w:val="20"/>
           <w:szCs w:val="20"/>
         </w:rPr>
-        <w:t>: Gráficos</w:t>
-      </w:r>
-      <w:r>
-        <w:rPr>
-          <w:sz w:val="20"/>
-          <w:szCs w:val="20"/>
-        </w:rPr>
-        <w:t xml:space="preserve"> das Médias </w:t>
-      </w:r>
-      <w:r>
-        <w:rPr>
-          <w:sz w:val="20"/>
-          <w:szCs w:val="20"/>
-        </w:rPr>
-        <w:t>das Métricas MIF e PF</w:t>
+        <w:t xml:space="preserve"> das Médias das Métricas MIF e PF</w:t>
       </w:r>
     </w:p>
     <w:p>
@@ -12502,22 +12389,13 @@
         <w:t>PF</w:t>
       </w:r>
       <w:r>
-        <w:t xml:space="preserve">, as classes </w:t>
-      </w:r>
-      <w:r>
-        <w:t>tradicional</w:t>
+        <w:t>, as classes tradicional</w:t>
       </w:r>
       <w:r>
         <w:t xml:space="preserve"> </w:t>
       </w:r>
       <w:r>
-        <w:t xml:space="preserve">e </w:t>
-      </w:r>
-      <w:r>
-        <w:t>privacidade</w:t>
-      </w:r>
-      <w:r>
-        <w:t xml:space="preserve"> apresentaram os melhores valores respectivamente. Em relação aos valores que apresentaram nas métricas MIF e PF são as classes de privacidade e tradicional respectivamente. </w:t>
+        <w:t xml:space="preserve">e privacidade apresentaram os melhores valores respectivamente. Em relação aos valores que apresentaram nas métricas MIF e PF são as classes de privacidade e tradicional respectivamente. </w:t>
       </w:r>
     </w:p>
     <w:p>
@@ -12715,14 +12593,7 @@
           <w:i/>
           <w:iCs/>
         </w:rPr>
-        <w:t>K</w:t>
-      </w:r>
-      <w:r>
-        <w:rPr>
-          <w:i/>
-          <w:iCs/>
-        </w:rPr>
-        <w:t>otlin</w:t>
+        <w:t>Kotlin</w:t>
       </w:r>
       <w:r>
         <w:t xml:space="preserve">. Apesar de atualmente o desenvolvimento </w:t>
@@ -12868,14 +12739,7 @@
           <w:sz w:val="20"/>
           <w:szCs w:val="20"/>
         </w:rPr>
-        <w:t xml:space="preserve"> das Médias das Linguagens de</w:t>
-      </w:r>
-      <w:r>
-        <w:rPr>
-          <w:sz w:val="20"/>
-          <w:szCs w:val="20"/>
-        </w:rPr>
-        <w:t xml:space="preserve"> </w:t>
+        <w:t xml:space="preserve"> das Médias das Linguagens de </w:t>
       </w:r>
       <w:r>
         <w:rPr>
@@ -13000,14 +12864,7 @@
           <w:sz w:val="20"/>
           <w:szCs w:val="20"/>
         </w:rPr>
-        <w:t xml:space="preserve"> das Médias</w:t>
-      </w:r>
-      <w:r>
-        <w:rPr>
-          <w:sz w:val="20"/>
-          <w:szCs w:val="20"/>
-        </w:rPr>
-        <w:t xml:space="preserve"> de LOC</w:t>
+        <w:t xml:space="preserve"> das Médias de LOC</w:t>
       </w:r>
     </w:p>
     <w:p>
@@ -13016,8 +12873,6 @@
         <w:tab/>
         <w:t>Em ambos os gráficos apresentam resultados semelhantes, onde percebe-se que todas as classes de navegadores estão bem distribuídas entre os pacotes. Em relação ao número de linha de código fonte, percebe-se que a classe dos navegadores focados em privacidade possui o maior valor.</w:t>
       </w:r>
-      <w:bookmarkStart w:id="7" w:name="_GoBack"/>
-      <w:bookmarkEnd w:id="7"/>
     </w:p>
     <w:p>
       <w:pPr>
@@ -13153,8 +13008,129 @@
         <w:t>.</w:t>
       </w:r>
       <w:r>
-        <w:t xml:space="preserve"> A classe tradicional apresentou o m </w:t>
-      </w:r>
+        <w:t xml:space="preserve"> A classe tradicional apresentou o</w:t>
+      </w:r>
+      <w:r>
+        <w:t xml:space="preserve">s maiores valores em ambas as métricas. A classe de privacidade apresentou os menores valores em ambas as métricas. </w:t>
+      </w:r>
+      <w:r>
+        <w:t>Tendo em vista, os resultados de ambas métricas, observa-se que os navegadores tradicionais necessitam apresentar uma melhoria nestes pontos, já a classe de navegadores focados em privacidade, os resultados coletados se apresentaram melhor em ambas as métricas.</w:t>
+      </w:r>
+    </w:p>
+    <w:p>
+      <w:r>
+        <w:tab/>
+        <w:t>A seguir são apresentadas as métricas LCOM e NOC. Os resultados apresentam-se na Figura 14.</w:t>
+      </w:r>
+    </w:p>
+    <w:p>
+      <w:r>
+        <w:rPr>
+          <w:noProof/>
+        </w:rPr>
+        <w:lastRenderedPageBreak/>
+        <w:drawing>
+          <wp:inline distT="0" distB="0" distL="0" distR="0" wp14:anchorId="0E74EF46" wp14:editId="32292863">
+            <wp:extent cx="5760720" cy="2880360"/>
+            <wp:effectExtent l="0" t="0" r="0" b="0"/>
+            <wp:docPr id="1" name="Imagem 1"/>
+            <wp:cNvGraphicFramePr>
+              <a:graphicFrameLocks xmlns:a="http://schemas.openxmlformats.org/drawingml/2006/main" noChangeAspect="1"/>
+            </wp:cNvGraphicFramePr>
+            <a:graphic xmlns:a="http://schemas.openxmlformats.org/drawingml/2006/main">
+              <a:graphicData uri="http://schemas.openxmlformats.org/drawingml/2006/picture">
+                <pic:pic xmlns:pic="http://schemas.openxmlformats.org/drawingml/2006/picture">
+                  <pic:nvPicPr>
+                    <pic:cNvPr id="1" name="Conjunto_2.jpg"/>
+                    <pic:cNvPicPr/>
+                  </pic:nvPicPr>
+                  <pic:blipFill>
+                    <a:blip r:embed="rId32">
+                      <a:extLst>
+                        <a:ext uri="{28A0092B-C50C-407E-A947-70E740481C1C}">
+                          <a14:useLocalDpi xmlns:a14="http://schemas.microsoft.com/office/drawing/2010/main" val="0"/>
+                        </a:ext>
+                      </a:extLst>
+                    </a:blip>
+                    <a:stretch>
+                      <a:fillRect/>
+                    </a:stretch>
+                  </pic:blipFill>
+                  <pic:spPr>
+                    <a:xfrm>
+                      <a:off x="0" y="0"/>
+                      <a:ext cx="5760720" cy="2880360"/>
+                    </a:xfrm>
+                    <a:prstGeom prst="rect">
+                      <a:avLst/>
+                    </a:prstGeom>
+                  </pic:spPr>
+                </pic:pic>
+              </a:graphicData>
+            </a:graphic>
+          </wp:inline>
+        </w:drawing>
+      </w:r>
+    </w:p>
+    <w:p>
+      <w:pPr>
+        <w:jc w:val="center"/>
+      </w:pPr>
+      <w:r>
+        <w:rPr>
+          <w:b/>
+          <w:bCs/>
+          <w:sz w:val="20"/>
+          <w:szCs w:val="20"/>
+        </w:rPr>
+        <w:t xml:space="preserve">Figura </w:t>
+      </w:r>
+      <w:r>
+        <w:rPr>
+          <w:b/>
+          <w:bCs/>
+          <w:sz w:val="20"/>
+          <w:szCs w:val="20"/>
+        </w:rPr>
+        <w:t>13</w:t>
+      </w:r>
+      <w:r>
+        <w:rPr>
+          <w:sz w:val="20"/>
+          <w:szCs w:val="20"/>
+        </w:rPr>
+        <w:t>: Gráficos</w:t>
+      </w:r>
+      <w:r>
+        <w:rPr>
+          <w:sz w:val="20"/>
+          <w:szCs w:val="20"/>
+        </w:rPr>
+        <w:t xml:space="preserve"> das Médias de Tamanho</w:t>
+      </w:r>
+    </w:p>
+    <w:p>
+      <w:r>
+        <w:tab/>
+        <w:t xml:space="preserve">Nestes resultados a classe tradicional apresentou os maiores valores em ambas as métricas. Na métrica LCOM, a classe de navegadores focados em privacidade apresentou os menores resultados, já na métrica NOC a classe de segurança foi a que obteve os menores resultados. A LCOM </w:t>
+      </w:r>
+      <w:r>
+        <w:t>é uma métrica que mede coesão de uma classe</w:t>
+      </w:r>
+      <w:r>
+        <w:t>, com isso a classe tradicional apresenta um melhor resultado, e a classe de privacidade apresenta resultados que devem ser melhorados. Já na métrica</w:t>
+      </w:r>
+      <w:r>
+        <w:t xml:space="preserve"> NOC, o valor alto </w:t>
+      </w:r>
+      <w:r>
+        <w:t>indica que é necessário um maior cuidado ao realizar edições em um código com esta métrica alta</w:t>
+      </w:r>
+      <w:r>
+        <w:t>. Tendo em vista o impacto de um valor alto desta métrica, percebe-se que a classe tradicional apresenta o pior resultado, enquanto a classe de segurança apresentou os melhores resultados.</w:t>
+      </w:r>
+      <w:bookmarkStart w:id="7" w:name="_GoBack"/>
+      <w:bookmarkEnd w:id="7"/>
     </w:p>
     <w:p>
       <w:pPr>
@@ -13281,7 +13257,7 @@
         </w:rPr>
         <w:t>&lt;</w:t>
       </w:r>
-      <w:hyperlink r:id="rId32">
+      <w:hyperlink r:id="rId33">
         <w:r>
           <w:rPr>
             <w:rFonts w:ascii="Times New Roman" w:eastAsia="Times New Roman" w:hAnsi="Times New Roman" w:cs="Times New Roman"/>
@@ -13326,7 +13302,6 @@
           <w:rFonts w:ascii="Times New Roman" w:eastAsia="Times New Roman" w:hAnsi="Times New Roman" w:cs="Times New Roman"/>
           <w:lang w:val="en-US"/>
         </w:rPr>
-        <w:lastRenderedPageBreak/>
         <w:t xml:space="preserve">AMARA, Dalila. RABAI, Latifa Ben Arfa. 2017 “Towards a new framework of software </w:t>
       </w:r>
     </w:p>
@@ -13381,6 +13356,7 @@
           <w:rFonts w:ascii="Times New Roman" w:eastAsia="Times New Roman" w:hAnsi="Times New Roman" w:cs="Times New Roman"/>
           <w:lang w:val="en-US"/>
         </w:rPr>
+        <w:lastRenderedPageBreak/>
         <w:t>AMRUTKAR, Chaitrali. Traynor, Patrick. Oorschot, Paul C. van (2010) "</w:t>
       </w:r>
       <w:r>
@@ -14205,7 +14181,7 @@
         </w:rPr>
         <w:t>&lt;</w:t>
       </w:r>
-      <w:hyperlink r:id="rId33">
+      <w:hyperlink r:id="rId34">
         <w:r>
           <w:rPr>
             <w:rFonts w:ascii="Times New Roman" w:eastAsia="Times New Roman" w:hAnsi="Times New Roman" w:cs="Times New Roman"/>
@@ -14239,7 +14215,6 @@
         <w:rPr>
           <w:rFonts w:ascii="Times New Roman" w:eastAsia="Times New Roman" w:hAnsi="Times New Roman" w:cs="Times New Roman"/>
         </w:rPr>
-        <w:lastRenderedPageBreak/>
         <w:t xml:space="preserve">MEIRELLES, Paulo R. Miranda. "Monitoramento de métricas de código-fonte em projetos de </w:t>
       </w:r>
     </w:p>
@@ -14295,6 +14270,7 @@
           <w:rFonts w:ascii="Times New Roman" w:eastAsia="Times New Roman" w:hAnsi="Times New Roman" w:cs="Times New Roman"/>
           <w:lang w:val="en-US"/>
         </w:rPr>
+        <w:lastRenderedPageBreak/>
         <w:t>MENDIVELSO, Luis F. Garcés, Kelly Casallas, Rubby (2018) "</w:t>
       </w:r>
       <w:r>
@@ -14752,14 +14728,8 @@
         <w:spacing w:before="0" w:after="200"/>
         <w:ind w:left="1440" w:hanging="720"/>
         <w:jc w:val="left"/>
-        <w:rPr>
-          <w:lang w:val="en-US"/>
-        </w:rPr>
       </w:pPr>
       <w:r>
-        <w:rPr>
-          <w:lang w:val="en-US"/>
-        </w:rPr>
         <w:t>Addison-Wesley, 2010.</w:t>
       </w:r>
     </w:p>
@@ -14780,9 +14750,6 @@
         </w:rPr>
       </w:pPr>
       <w:r>
-        <w:rPr>
-          <w:lang w:val="en-US"/>
-        </w:rPr>
         <w:t xml:space="preserve">TANENBAUM, A. S. Redes de Computadores 5ª ed. </w:t>
       </w:r>
       <w:r>
@@ -14802,33 +14769,22 @@
           <w:between w:val="nil"/>
         </w:pBdr>
         <w:jc w:val="left"/>
-        <w:rPr>
-          <w:lang w:val="en-US"/>
-        </w:rPr>
       </w:pPr>
       <w:r>
-        <w:rPr>
-          <w:lang w:val="en-US"/>
-        </w:rPr>
         <w:t>Tor</w:t>
       </w:r>
       <w:r>
         <w:rPr>
           <w:color w:val="000000"/>
-          <w:lang w:val="en-US"/>
         </w:rPr>
         <w:t xml:space="preserve">. (2017) “What is Tor Browser?”, </w:t>
       </w:r>
       <w:r>
-        <w:rPr>
-          <w:lang w:val="en-US"/>
-        </w:rPr>
         <w:t>Disponível</w:t>
       </w:r>
       <w:r>
         <w:rPr>
           <w:color w:val="000000"/>
-          <w:lang w:val="en-US"/>
         </w:rPr>
         <w:t xml:space="preserve"> em:</w:t>
       </w:r>

</xml_diff>